<commit_message>
Subida de archivo 2.1 Ev Individ. Bruno .P. Fase 2
</commit_message>
<xml_diff>
--- a/Fase_2/Evidencias_Individuales/Parraguez_Bruno_2.1_APT122_DiarioReflexionFase2.docx
+++ b/Fase_2/Evidencias_Individuales/Parraguez_Bruno_2.1_APT122_DiarioReflexionFase2.docx
@@ -1,6 +1,6 @@
 
 <file path=word/document.xml><?xml version="1.0" encoding="utf-8"?>
-<w:document xmlns:wpc="http://schemas.microsoft.com/office/word/2010/wordprocessingCanvas" xmlns:cx="http://schemas.microsoft.com/office/drawing/2014/chartex" xmlns:mc="http://schemas.openxmlformats.org/markup-compatibility/2006" xmlns:o="urn:schemas-microsoft-com:office:office" xmlns:r="http://schemas.openxmlformats.org/officeDocument/2006/relationships" xmlns:m="http://schemas.openxmlformats.org/officeDocument/2006/math" xmlns:v="urn:schemas-microsoft-com:vml" xmlns:wp14="http://schemas.microsoft.com/office/word/2010/wordprocessingDrawing" xmlns:wp="http://schemas.openxmlformats.org/drawingml/2006/wordprocessingDrawing" xmlns:w10="urn:schemas-microsoft-com:office:word" xmlns:w="http://schemas.openxmlformats.org/wordprocessingml/2006/main" xmlns:w14="http://schemas.microsoft.com/office/word/2010/wordml" xmlns:w15="http://schemas.microsoft.com/office/word/2012/wordml" xmlns:w16se="http://schemas.microsoft.com/office/word/2015/wordml/symex" xmlns:wpg="http://schemas.microsoft.com/office/word/2010/wordprocessingGroup" xmlns:wpi="http://schemas.microsoft.com/office/word/2010/wordprocessingInk" xmlns:wne="http://schemas.microsoft.com/office/word/2006/wordml" xmlns:wps="http://schemas.microsoft.com/office/word/2010/wordprocessingShape" mc:Ignorable="w14 w15 w16se wp14">
+<w:document xmlns:wpc="http://schemas.microsoft.com/office/word/2010/wordprocessingCanvas" xmlns:cx="http://schemas.microsoft.com/office/drawing/2014/chartex" xmlns:cx1="http://schemas.microsoft.com/office/drawing/2015/9/8/chartex" xmlns:cx2="http://schemas.microsoft.com/office/drawing/2015/10/21/chartex" xmlns:cx3="http://schemas.microsoft.com/office/drawing/2016/5/9/chartex" xmlns:cx4="http://schemas.microsoft.com/office/drawing/2016/5/10/chartex" xmlns:cx5="http://schemas.microsoft.com/office/drawing/2016/5/11/chartex" xmlns:cx6="http://schemas.microsoft.com/office/drawing/2016/5/12/chartex" xmlns:cx7="http://schemas.microsoft.com/office/drawing/2016/5/13/chartex" xmlns:cx8="http://schemas.microsoft.com/office/drawing/2016/5/14/chartex" xmlns:mc="http://schemas.openxmlformats.org/markup-compatibility/2006" xmlns:aink="http://schemas.microsoft.com/office/drawing/2016/ink" xmlns:am3d="http://schemas.microsoft.com/office/drawing/2017/model3d" xmlns:o="urn:schemas-microsoft-com:office:office" xmlns:oel="http://schemas.microsoft.com/office/2019/extlst" xmlns:r="http://schemas.openxmlformats.org/officeDocument/2006/relationships" xmlns:m="http://schemas.openxmlformats.org/officeDocument/2006/math" xmlns:v="urn:schemas-microsoft-com:vml" xmlns:wp14="http://schemas.microsoft.com/office/word/2010/wordprocessingDrawing" xmlns:wp="http://schemas.openxmlformats.org/drawingml/2006/wordprocessingDrawing" xmlns:w10="urn:schemas-microsoft-com:office:word" xmlns:w="http://schemas.openxmlformats.org/wordprocessingml/2006/main" xmlns:w14="http://schemas.microsoft.com/office/word/2010/wordml" xmlns:w15="http://schemas.microsoft.com/office/word/2012/wordml" xmlns:w16cex="http://schemas.microsoft.com/office/word/2018/wordml/cex" xmlns:w16cid="http://schemas.microsoft.com/office/word/2016/wordml/cid" xmlns:w16="http://schemas.microsoft.com/office/word/2018/wordml" xmlns:w16du="http://schemas.microsoft.com/office/word/2023/wordml/word16du" xmlns:w16sdtdh="http://schemas.microsoft.com/office/word/2020/wordml/sdtdatahash" xmlns:w16sdtfl="http://schemas.microsoft.com/office/word/2024/wordml/sdtformatlock" xmlns:w16se="http://schemas.microsoft.com/office/word/2015/wordml/symex" xmlns:wpg="http://schemas.microsoft.com/office/word/2010/wordprocessingGroup" xmlns:wpi="http://schemas.microsoft.com/office/word/2010/wordprocessingInk" xmlns:wne="http://schemas.microsoft.com/office/word/2006/wordml" xmlns:wps="http://schemas.microsoft.com/office/word/2010/wordprocessingShape" mc:Ignorable="w14 w15 w16se w16cid w16 w16cex w16sdtdh w16sdtfl w16du wp14">
   <w:body>
     <w:p/>
     <w:tbl>
@@ -121,7 +121,25 @@
                 <w:sz w:val="24"/>
                 <w:szCs w:val="24"/>
               </w:rPr>
-              <w:t xml:space="preserve">Esta pauta tiene como objetivo ayudarte a monitorear el desarrollo de tu Proyecto APT, reflexionando sobre tus avances de acuerdo con lo planificado en la fase anterior y recibiendo retroalimentación de tus pares y docentes que te permita hacer los ajustes necesarios para cumplir con los objetivos de tu proyecto. Esta pauta debe ser respondida </w:t>
+              <w:t xml:space="preserve">Esta pauta tiene como objetivo ayudarte a monitorear el desarrollo de tu Proyecto APT, reflexionando sobre tus avances de acuerdo con lo planificado en la fase anterior y recibiendo retroalimentación de tus </w:t>
+            </w:r>
+            <w:proofErr w:type="spellStart"/>
+            <w:r>
+              <w:rPr>
+                <w:rFonts w:eastAsiaTheme="majorEastAsia"/>
+                <w:sz w:val="24"/>
+                <w:szCs w:val="24"/>
+              </w:rPr>
+              <w:t>pares</w:t>
+            </w:r>
+            <w:proofErr w:type="spellEnd"/>
+            <w:r>
+              <w:rPr>
+                <w:rFonts w:eastAsiaTheme="majorEastAsia"/>
+                <w:sz w:val="24"/>
+                <w:szCs w:val="24"/>
+              </w:rPr>
+              <w:t xml:space="preserve"> y docentes que te permita hacer los ajustes necesarios para cumplir con los objetivos de tu proyecto. Esta pauta debe ser respondida </w:t>
             </w:r>
             <w:r>
               <w:rPr>
@@ -286,7 +304,25 @@
                 <w:sz w:val="24"/>
                 <w:szCs w:val="24"/>
               </w:rPr>
-              <w:t>1. Mira tu carta Gantt y reflexiona sobre los avances de tu Proyecto APT</w:t>
+              <w:t xml:space="preserve">1. Mira </w:t>
+            </w:r>
+            <w:proofErr w:type="spellStart"/>
+            <w:r>
+              <w:rPr>
+                <w:rFonts w:eastAsiaTheme="majorEastAsia"/>
+                <w:sz w:val="24"/>
+                <w:szCs w:val="24"/>
+              </w:rPr>
+              <w:t>tu</w:t>
+            </w:r>
+            <w:proofErr w:type="spellEnd"/>
+            <w:r>
+              <w:rPr>
+                <w:rFonts w:eastAsiaTheme="majorEastAsia"/>
+                <w:sz w:val="24"/>
+                <w:szCs w:val="24"/>
+              </w:rPr>
+              <w:t xml:space="preserve"> carta Gantt y reflexiona sobre los avances de tu Proyecto APT</w:t>
             </w:r>
           </w:p>
         </w:tc>
@@ -341,6 +377,15 @@
                 <w:color w:val="1F4E79" w:themeColor="accent1" w:themeShade="80"/>
               </w:rPr>
             </w:pPr>
+            <w:r>
+              <w:rPr>
+                <w:rFonts w:ascii="Calibri" w:hAnsi="Calibri"/>
+                <w:b/>
+                <w:bCs/>
+                <w:color w:val="1F4E79" w:themeColor="accent1" w:themeShade="80"/>
+              </w:rPr>
+              <w:t>Tras el planteamiento de el como podemos manejar el desarrollo del proyecto. Estoy bien satisfecho respecto al como controlamos el tiempo de desarrollo, permitiéndonos también investigar maneras para facilitar la manera en la que estamos realizando el proyecto. Aunque también haciendo un cambio equivalente de tiempo por el arreglar esos mismos métodos que para nosotros son igual experimentales para el entorno de desarrollo, no representarían la manera en la que se lanzaría el proyecto en ámbitos profesionales, siguiendo con prácticas responsables del desarrollo de software.</w:t>
+            </w:r>
           </w:p>
           <w:p>
             <w:pPr>
@@ -477,6 +522,36 @@
                 <w:color w:val="1F4E79" w:themeColor="accent1" w:themeShade="80"/>
               </w:rPr>
             </w:pPr>
+            <w:r>
+              <w:rPr>
+                <w:rFonts w:ascii="Calibri" w:hAnsi="Calibri"/>
+                <w:b/>
+                <w:bCs/>
+                <w:color w:val="1F4E79" w:themeColor="accent1" w:themeShade="80"/>
+              </w:rPr>
+              <w:t>La parte mas complicada fue el permitir un desarrollo remoto al proyecto. Por lo general aparecen situaciones como “en mi maquina si funcionaba” asique se termino limitando a una maquina central la que ejecuta todo el proyecto y un colaborador puede modificar el código y con simplemente subir el cambio al repositorio la maquina principal altera el código en tiempo real sin que se caiga el proyecto y evitando estos momentos.</w:t>
+            </w:r>
+          </w:p>
+          <w:p>
+            <w:pPr>
+              <w:jc w:val="both"/>
+              <w:rPr>
+                <w:rFonts w:ascii="Calibri" w:hAnsi="Calibri"/>
+                <w:b/>
+                <w:bCs/>
+                <w:color w:val="1F4E79" w:themeColor="accent1" w:themeShade="80"/>
+              </w:rPr>
+            </w:pPr>
+            <w:r>
+              <w:rPr>
+                <w:rFonts w:ascii="Calibri" w:hAnsi="Calibri"/>
+                <w:b/>
+                <w:bCs/>
+                <w:color w:val="1F4E79" w:themeColor="accent1" w:themeShade="80"/>
+              </w:rPr>
+              <w:br/>
+              <w:t xml:space="preserve">Otro factor es la compatibilidad de código. A veces terminamos usando código de alguien más sin saber el cómo funciona, donde tenemos que juntarnos en grupo para saber el como funciona y como podemos usar el código a nuestro favor. </w:t>
+            </w:r>
           </w:p>
           <w:p>
             <w:pPr>
@@ -503,66 +578,6 @@
         </w:tc>
       </w:tr>
     </w:tbl>
-    <w:p>
-      <w:pPr>
-        <w:spacing w:after="0" w:line="360" w:lineRule="auto"/>
-        <w:jc w:val="both"/>
-        <w:rPr>
-          <w:color w:val="595959" w:themeColor="text1" w:themeTint="A6"/>
-          <w:sz w:val="24"/>
-          <w:szCs w:val="24"/>
-          <w:lang w:eastAsia="ja-JP"/>
-        </w:rPr>
-      </w:pPr>
-    </w:p>
-    <w:p>
-      <w:pPr>
-        <w:spacing w:after="0" w:line="360" w:lineRule="auto"/>
-        <w:jc w:val="both"/>
-        <w:rPr>
-          <w:b/>
-          <w:bCs/>
-          <w:sz w:val="24"/>
-          <w:szCs w:val="24"/>
-        </w:rPr>
-      </w:pPr>
-    </w:p>
-    <w:p>
-      <w:pPr>
-        <w:spacing w:after="0" w:line="360" w:lineRule="auto"/>
-        <w:jc w:val="both"/>
-        <w:rPr>
-          <w:b/>
-          <w:bCs/>
-          <w:sz w:val="24"/>
-          <w:szCs w:val="24"/>
-        </w:rPr>
-      </w:pPr>
-    </w:p>
-    <w:p>
-      <w:pPr>
-        <w:spacing w:after="0" w:line="360" w:lineRule="auto"/>
-        <w:jc w:val="both"/>
-        <w:rPr>
-          <w:b/>
-          <w:bCs/>
-          <w:sz w:val="24"/>
-          <w:szCs w:val="24"/>
-        </w:rPr>
-      </w:pPr>
-    </w:p>
-    <w:p>
-      <w:pPr>
-        <w:spacing w:after="0" w:line="360" w:lineRule="auto"/>
-        <w:jc w:val="both"/>
-        <w:rPr>
-          <w:b/>
-          <w:bCs/>
-          <w:sz w:val="24"/>
-          <w:szCs w:val="24"/>
-        </w:rPr>
-      </w:pPr>
-    </w:p>
     <w:p>
       <w:pPr>
         <w:spacing w:after="0" w:line="360" w:lineRule="auto"/>
@@ -685,7 +700,6 @@
                 <w:sz w:val="24"/>
                 <w:szCs w:val="24"/>
               </w:rPr>
-              <w:lastRenderedPageBreak/>
               <w:t>¿Cómo evalúas tu</w:t>
             </w:r>
             <w:r>
@@ -742,6 +756,15 @@
                 <w:color w:val="1F4E79" w:themeColor="accent1" w:themeShade="80"/>
               </w:rPr>
             </w:pPr>
+            <w:r>
+              <w:rPr>
+                <w:rFonts w:ascii="Calibri" w:hAnsi="Calibri"/>
+                <w:b/>
+                <w:bCs/>
+                <w:color w:val="1F4E79" w:themeColor="accent1" w:themeShade="80"/>
+              </w:rPr>
+              <w:t>Nuestro trabajo no destaca de los demás en el sentido de los plazos de desarrollo pero si diría que nuestro planteamiento de desarrollo es mas curioso y diferente que el que por lo general se podría llevar</w:t>
+            </w:r>
           </w:p>
           <w:p>
             <w:pPr>
@@ -861,35 +884,103 @@
           <w:p>
             <w:pPr>
               <w:jc w:val="both"/>
+            </w:pPr>
+            <w:r>
               <w:rPr>
                 <w:rFonts w:ascii="Calibri" w:hAnsi="Calibri"/>
                 <w:b/>
                 <w:bCs/>
                 <w:color w:val="1F4E79" w:themeColor="accent1" w:themeShade="80"/>
               </w:rPr>
-            </w:pPr>
-          </w:p>
-          <w:p>
-            <w:pPr>
-              <w:jc w:val="both"/>
+              <w:br/>
+            </w:r>
+            <w:r>
               <w:rPr>
                 <w:rFonts w:ascii="Calibri" w:hAnsi="Calibri"/>
                 <w:b/>
                 <w:bCs/>
                 <w:color w:val="1F4E79" w:themeColor="accent1" w:themeShade="80"/>
               </w:rPr>
-            </w:pPr>
-          </w:p>
-          <w:p>
-            <w:pPr>
-              <w:jc w:val="both"/>
+              <w:t xml:space="preserve">diría los </w:t>
+            </w:r>
+            <w:r>
               <w:rPr>
                 <w:rFonts w:ascii="Calibri" w:hAnsi="Calibri"/>
                 <w:b/>
                 <w:bCs/>
                 <w:color w:val="1F4E79" w:themeColor="accent1" w:themeShade="80"/>
               </w:rPr>
-            </w:pPr>
+              <w:t>límites</w:t>
+            </w:r>
+            <w:r>
+              <w:rPr>
+                <w:rFonts w:ascii="Calibri" w:hAnsi="Calibri"/>
+                <w:b/>
+                <w:bCs/>
+                <w:color w:val="1F4E79" w:themeColor="accent1" w:themeShade="80"/>
+              </w:rPr>
+              <w:t xml:space="preserve"> del que podemos hacer. No en el sentido del que es lo que tenemos que hacer sino del que herramientas podemos llegar a utilizar, supongo que eso es la gracia de el hacer un proyecto de manera dinámica, podemos ajustar el código fuente a lo que queramos pero no significa que eso facilitara las cosas. El </w:t>
+            </w:r>
+            <w:r>
+              <w:rPr>
+                <w:b/>
+                <w:bCs/>
+                <w:color w:val="1F4E79" w:themeColor="accent1" w:themeShade="80"/>
+              </w:rPr>
+              <w:t xml:space="preserve">uso de </w:t>
+            </w:r>
+            <w:proofErr w:type="spellStart"/>
+            <w:r>
+              <w:rPr>
+                <w:b/>
+                <w:bCs/>
+                <w:color w:val="1F4E79" w:themeColor="accent1" w:themeShade="80"/>
+              </w:rPr>
+              <w:t>frameworks</w:t>
+            </w:r>
+            <w:proofErr w:type="spellEnd"/>
+            <w:r>
+              <w:rPr>
+                <w:b/>
+                <w:bCs/>
+                <w:color w:val="1F4E79" w:themeColor="accent1" w:themeShade="80"/>
+              </w:rPr>
+              <w:t xml:space="preserve"> o </w:t>
+            </w:r>
+            <w:proofErr w:type="spellStart"/>
+            <w:r>
+              <w:rPr>
+                <w:b/>
+                <w:bCs/>
+                <w:color w:val="1F4E79" w:themeColor="accent1" w:themeShade="80"/>
+              </w:rPr>
+              <w:t>APIs</w:t>
+            </w:r>
+            <w:proofErr w:type="spellEnd"/>
+            <w:r>
+              <w:rPr>
+                <w:b/>
+                <w:bCs/>
+                <w:color w:val="1F4E79" w:themeColor="accent1" w:themeShade="80"/>
+              </w:rPr>
+              <w:t xml:space="preserve"> externas es lo que </w:t>
+            </w:r>
+            <w:r>
+              <w:rPr>
+                <w:b/>
+                <w:bCs/>
+                <w:color w:val="1F4E79" w:themeColor="accent1" w:themeShade="80"/>
+              </w:rPr>
+              <w:t>más</w:t>
+            </w:r>
+            <w:r>
+              <w:rPr>
+                <w:b/>
+                <w:bCs/>
+                <w:color w:val="1F4E79" w:themeColor="accent1" w:themeShade="80"/>
+              </w:rPr>
+              <w:t xml:space="preserve"> temo a la hora de pensar el como fortalecer el desarrollo del proyecto</w:t>
+            </w:r>
           </w:p>
           <w:p>
             <w:pPr>
@@ -1032,21 +1123,57 @@
             <w:pPr>
               <w:jc w:val="both"/>
               <w:rPr>
-                <w:rFonts w:eastAsiaTheme="majorEastAsia"/>
-                <w:color w:val="767171" w:themeColor="background2" w:themeShade="80"/>
-                <w:sz w:val="24"/>
-                <w:szCs w:val="24"/>
+                <w:rFonts w:ascii="Calibri" w:hAnsi="Calibri"/>
+                <w:b/>
+                <w:bCs/>
+                <w:color w:val="1F4E79" w:themeColor="accent1" w:themeShade="80"/>
               </w:rPr>
             </w:pPr>
+            <w:r>
+              <w:rPr>
+                <w:rFonts w:ascii="Calibri" w:hAnsi="Calibri"/>
+                <w:b/>
+                <w:bCs/>
+                <w:color w:val="1F4E79" w:themeColor="accent1" w:themeShade="80"/>
+              </w:rPr>
+              <w:t xml:space="preserve">No veo razones para hacer un cambio de las tareas individuales de cada miembro del proyecto. Considero que cada uno se </w:t>
+            </w:r>
+            <w:r>
+              <w:rPr>
+                <w:rFonts w:ascii="Calibri" w:hAnsi="Calibri"/>
+                <w:b/>
+                <w:bCs/>
+                <w:color w:val="1F4E79" w:themeColor="accent1" w:themeShade="80"/>
+              </w:rPr>
+              <w:t>h</w:t>
+            </w:r>
+            <w:r>
+              <w:rPr>
+                <w:rFonts w:ascii="Calibri" w:hAnsi="Calibri"/>
+                <w:b/>
+                <w:bCs/>
+                <w:color w:val="1F4E79" w:themeColor="accent1" w:themeShade="80"/>
+              </w:rPr>
+              <w:t xml:space="preserve">a desempeñado de manera correcta </w:t>
+            </w:r>
+            <w:r>
+              <w:rPr>
+                <w:rFonts w:ascii="Calibri" w:hAnsi="Calibri"/>
+                <w:b/>
+                <w:bCs/>
+                <w:color w:val="1F4E79" w:themeColor="accent1" w:themeShade="80"/>
+              </w:rPr>
+              <w:t>considerando el campo de trabajo en lo que cada uno ha sido expuesto</w:t>
+            </w:r>
           </w:p>
           <w:p>
             <w:pPr>
               <w:jc w:val="both"/>
               <w:rPr>
-                <w:rFonts w:eastAsiaTheme="majorEastAsia"/>
-                <w:color w:val="767171" w:themeColor="background2" w:themeShade="80"/>
-                <w:sz w:val="24"/>
-                <w:szCs w:val="24"/>
+                <w:rFonts w:ascii="Calibri" w:hAnsi="Calibri"/>
+                <w:b/>
+                <w:bCs/>
+                <w:color w:val="1F4E79" w:themeColor="accent1" w:themeShade="80"/>
               </w:rPr>
             </w:pPr>
           </w:p>
@@ -1078,6 +1205,78 @@
     </w:p>
     <w:p>
       <w:pPr>
+        <w:tabs>
+          <w:tab w:val="left" w:pos="1545"/>
+        </w:tabs>
+        <w:spacing w:after="0" w:line="360" w:lineRule="auto"/>
+        <w:jc w:val="both"/>
+        <w:rPr>
+          <w:b/>
+          <w:bCs/>
+          <w:sz w:val="24"/>
+          <w:szCs w:val="24"/>
+        </w:rPr>
+      </w:pPr>
+      <w:r>
+        <w:rPr>
+          <w:b/>
+          <w:bCs/>
+          <w:sz w:val="24"/>
+          <w:szCs w:val="24"/>
+        </w:rPr>
+        <w:tab/>
+      </w:r>
+    </w:p>
+    <w:p>
+      <w:pPr>
+        <w:tabs>
+          <w:tab w:val="left" w:pos="1545"/>
+        </w:tabs>
+        <w:spacing w:after="0" w:line="360" w:lineRule="auto"/>
+        <w:jc w:val="both"/>
+        <w:rPr>
+          <w:b/>
+          <w:bCs/>
+          <w:sz w:val="24"/>
+          <w:szCs w:val="24"/>
+        </w:rPr>
+      </w:pPr>
+    </w:p>
+    <w:p>
+      <w:pPr>
+        <w:tabs>
+          <w:tab w:val="left" w:pos="1545"/>
+        </w:tabs>
+        <w:spacing w:after="0" w:line="360" w:lineRule="auto"/>
+        <w:jc w:val="both"/>
+        <w:rPr>
+          <w:b/>
+          <w:bCs/>
+          <w:sz w:val="24"/>
+          <w:szCs w:val="24"/>
+        </w:rPr>
+      </w:pPr>
+    </w:p>
+    <w:p>
+      <w:pPr>
+        <w:tabs>
+          <w:tab w:val="left" w:pos="1545"/>
+        </w:tabs>
+        <w:spacing w:after="0" w:line="360" w:lineRule="auto"/>
+        <w:jc w:val="both"/>
+        <w:rPr>
+          <w:b/>
+          <w:bCs/>
+          <w:sz w:val="24"/>
+          <w:szCs w:val="24"/>
+        </w:rPr>
+      </w:pPr>
+    </w:p>
+    <w:p>
+      <w:pPr>
+        <w:tabs>
+          <w:tab w:val="left" w:pos="1545"/>
+        </w:tabs>
         <w:spacing w:after="0" w:line="360" w:lineRule="auto"/>
         <w:jc w:val="both"/>
         <w:rPr>
@@ -1131,6 +1330,7 @@
                 <w:sz w:val="24"/>
                 <w:szCs w:val="24"/>
               </w:rPr>
+              <w:lastRenderedPageBreak/>
               <w:t>6</w:t>
             </w:r>
             <w:r>
@@ -1141,8 +1341,6 @@
               </w:rPr>
               <w:t>. APT  grupal</w:t>
             </w:r>
-            <w:bookmarkStart w:id="0" w:name="_GoBack"/>
-            <w:bookmarkEnd w:id="0"/>
           </w:p>
         </w:tc>
       </w:tr>
@@ -1191,22 +1389,20 @@
               <w:jc w:val="both"/>
               <w:rPr>
                 <w:rFonts w:eastAsiaTheme="majorEastAsia"/>
-                <w:color w:val="767171" w:themeColor="background2" w:themeShade="80"/>
-                <w:sz w:val="24"/>
-                <w:szCs w:val="24"/>
+                <w:b/>
+                <w:bCs/>
+                <w:color w:val="1F4E79" w:themeColor="accent1" w:themeShade="80"/>
               </w:rPr>
             </w:pPr>
-          </w:p>
-          <w:p>
-            <w:pPr>
-              <w:jc w:val="both"/>
+            <w:r>
               <w:rPr>
                 <w:rFonts w:eastAsiaTheme="majorEastAsia"/>
-                <w:color w:val="767171" w:themeColor="background2" w:themeShade="80"/>
-                <w:sz w:val="24"/>
-                <w:szCs w:val="24"/>
+                <w:b/>
+                <w:bCs/>
+                <w:color w:val="1F4E79" w:themeColor="accent1" w:themeShade="80"/>
               </w:rPr>
-            </w:pPr>
+              <w:t>Considero que cada uno de nosotros se ha desempeñado óptimamente a la hora de ver las tareas por hacer de cada semana por la instancia que hay en clase. Y cada uno es capaz de darle al otro un poco de apoyo mas que visual, apoyo de retroalimentación de los hitos respectivos, hasta dejando en claro los puntos de vista a la hora de plantear situaciones o acciones del posible usuario</w:t>
+            </w:r>
           </w:p>
           <w:p>
             <w:pPr>
@@ -1272,7 +1468,7 @@
 </file>
 
 <file path=word/endnotes.xml><?xml version="1.0" encoding="utf-8"?>
-<w:endnotes xmlns:wpc="http://schemas.microsoft.com/office/word/2010/wordprocessingCanvas" xmlns:cx="http://schemas.microsoft.com/office/drawing/2014/chartex" xmlns:mc="http://schemas.openxmlformats.org/markup-compatibility/2006" xmlns:o="urn:schemas-microsoft-com:office:office" xmlns:r="http://schemas.openxmlformats.org/officeDocument/2006/relationships" xmlns:m="http://schemas.openxmlformats.org/officeDocument/2006/math" xmlns:v="urn:schemas-microsoft-com:vml" xmlns:wp14="http://schemas.microsoft.com/office/word/2010/wordprocessingDrawing" xmlns:wp="http://schemas.openxmlformats.org/drawingml/2006/wordprocessingDrawing" xmlns:w10="urn:schemas-microsoft-com:office:word" xmlns:w="http://schemas.openxmlformats.org/wordprocessingml/2006/main" xmlns:w14="http://schemas.microsoft.com/office/word/2010/wordml" xmlns:w15="http://schemas.microsoft.com/office/word/2012/wordml" xmlns:w16se="http://schemas.microsoft.com/office/word/2015/wordml/symex" xmlns:wpg="http://schemas.microsoft.com/office/word/2010/wordprocessingGroup" xmlns:wpi="http://schemas.microsoft.com/office/word/2010/wordprocessingInk" xmlns:wne="http://schemas.microsoft.com/office/word/2006/wordml" xmlns:wps="http://schemas.microsoft.com/office/word/2010/wordprocessingShape" mc:Ignorable="w14 w15 w16se wp14">
+<w:endnotes xmlns:wpc="http://schemas.microsoft.com/office/word/2010/wordprocessingCanvas" xmlns:cx="http://schemas.microsoft.com/office/drawing/2014/chartex" xmlns:cx1="http://schemas.microsoft.com/office/drawing/2015/9/8/chartex" xmlns:cx2="http://schemas.microsoft.com/office/drawing/2015/10/21/chartex" xmlns:cx3="http://schemas.microsoft.com/office/drawing/2016/5/9/chartex" xmlns:cx4="http://schemas.microsoft.com/office/drawing/2016/5/10/chartex" xmlns:cx5="http://schemas.microsoft.com/office/drawing/2016/5/11/chartex" xmlns:cx6="http://schemas.microsoft.com/office/drawing/2016/5/12/chartex" xmlns:cx7="http://schemas.microsoft.com/office/drawing/2016/5/13/chartex" xmlns:cx8="http://schemas.microsoft.com/office/drawing/2016/5/14/chartex" xmlns:mc="http://schemas.openxmlformats.org/markup-compatibility/2006" xmlns:aink="http://schemas.microsoft.com/office/drawing/2016/ink" xmlns:am3d="http://schemas.microsoft.com/office/drawing/2017/model3d" xmlns:o="urn:schemas-microsoft-com:office:office" xmlns:oel="http://schemas.microsoft.com/office/2019/extlst" xmlns:r="http://schemas.openxmlformats.org/officeDocument/2006/relationships" xmlns:m="http://schemas.openxmlformats.org/officeDocument/2006/math" xmlns:v="urn:schemas-microsoft-com:vml" xmlns:wp14="http://schemas.microsoft.com/office/word/2010/wordprocessingDrawing" xmlns:wp="http://schemas.openxmlformats.org/drawingml/2006/wordprocessingDrawing" xmlns:w10="urn:schemas-microsoft-com:office:word" xmlns:w="http://schemas.openxmlformats.org/wordprocessingml/2006/main" xmlns:w14="http://schemas.microsoft.com/office/word/2010/wordml" xmlns:w15="http://schemas.microsoft.com/office/word/2012/wordml" xmlns:w16cex="http://schemas.microsoft.com/office/word/2018/wordml/cex" xmlns:w16cid="http://schemas.microsoft.com/office/word/2016/wordml/cid" xmlns:w16="http://schemas.microsoft.com/office/word/2018/wordml" xmlns:w16du="http://schemas.microsoft.com/office/word/2023/wordml/word16du" xmlns:w16sdtdh="http://schemas.microsoft.com/office/word/2020/wordml/sdtdatahash" xmlns:w16sdtfl="http://schemas.microsoft.com/office/word/2024/wordml/sdtformatlock" xmlns:w16se="http://schemas.microsoft.com/office/word/2015/wordml/symex" xmlns:wpg="http://schemas.microsoft.com/office/word/2010/wordprocessingGroup" xmlns:wpi="http://schemas.microsoft.com/office/word/2010/wordprocessingInk" xmlns:wne="http://schemas.microsoft.com/office/word/2006/wordml" xmlns:wps="http://schemas.microsoft.com/office/word/2010/wordprocessingShape" mc:Ignorable="w14 w15 w16se w16cid w16 w16cex w16sdtdh w16sdtfl w16du wp14">
   <w:endnote w:type="separator" w:id="-1">
     <w:p>
       <w:pPr>
@@ -1297,7 +1493,7 @@
 </file>
 
 <file path=word/footer1.xml><?xml version="1.0" encoding="utf-8"?>
-<w:ftr xmlns:wpc="http://schemas.microsoft.com/office/word/2010/wordprocessingCanvas" xmlns:cx="http://schemas.microsoft.com/office/drawing/2014/chartex" xmlns:mc="http://schemas.openxmlformats.org/markup-compatibility/2006" xmlns:o="urn:schemas-microsoft-com:office:office" xmlns:r="http://schemas.openxmlformats.org/officeDocument/2006/relationships" xmlns:m="http://schemas.openxmlformats.org/officeDocument/2006/math" xmlns:v="urn:schemas-microsoft-com:vml" xmlns:wp14="http://schemas.microsoft.com/office/word/2010/wordprocessingDrawing" xmlns:wp="http://schemas.openxmlformats.org/drawingml/2006/wordprocessingDrawing" xmlns:w10="urn:schemas-microsoft-com:office:word" xmlns:w="http://schemas.openxmlformats.org/wordprocessingml/2006/main" xmlns:w14="http://schemas.microsoft.com/office/word/2010/wordml" xmlns:w15="http://schemas.microsoft.com/office/word/2012/wordml" xmlns:w16se="http://schemas.microsoft.com/office/word/2015/wordml/symex" xmlns:wpg="http://schemas.microsoft.com/office/word/2010/wordprocessingGroup" xmlns:wpi="http://schemas.microsoft.com/office/word/2010/wordprocessingInk" xmlns:wne="http://schemas.microsoft.com/office/word/2006/wordml" xmlns:wps="http://schemas.microsoft.com/office/word/2010/wordprocessingShape" mc:Ignorable="w14 w15 w16se wp14">
+<w:ftr xmlns:wpc="http://schemas.microsoft.com/office/word/2010/wordprocessingCanvas" xmlns:cx="http://schemas.microsoft.com/office/drawing/2014/chartex" xmlns:cx1="http://schemas.microsoft.com/office/drawing/2015/9/8/chartex" xmlns:cx2="http://schemas.microsoft.com/office/drawing/2015/10/21/chartex" xmlns:cx3="http://schemas.microsoft.com/office/drawing/2016/5/9/chartex" xmlns:cx4="http://schemas.microsoft.com/office/drawing/2016/5/10/chartex" xmlns:cx5="http://schemas.microsoft.com/office/drawing/2016/5/11/chartex" xmlns:cx6="http://schemas.microsoft.com/office/drawing/2016/5/12/chartex" xmlns:cx7="http://schemas.microsoft.com/office/drawing/2016/5/13/chartex" xmlns:cx8="http://schemas.microsoft.com/office/drawing/2016/5/14/chartex" xmlns:mc="http://schemas.openxmlformats.org/markup-compatibility/2006" xmlns:aink="http://schemas.microsoft.com/office/drawing/2016/ink" xmlns:am3d="http://schemas.microsoft.com/office/drawing/2017/model3d" xmlns:o="urn:schemas-microsoft-com:office:office" xmlns:oel="http://schemas.microsoft.com/office/2019/extlst" xmlns:r="http://schemas.openxmlformats.org/officeDocument/2006/relationships" xmlns:m="http://schemas.openxmlformats.org/officeDocument/2006/math" xmlns:v="urn:schemas-microsoft-com:vml" xmlns:wp14="http://schemas.microsoft.com/office/word/2010/wordprocessingDrawing" xmlns:wp="http://schemas.openxmlformats.org/drawingml/2006/wordprocessingDrawing" xmlns:w10="urn:schemas-microsoft-com:office:word" xmlns:w="http://schemas.openxmlformats.org/wordprocessingml/2006/main" xmlns:w14="http://schemas.microsoft.com/office/word/2010/wordml" xmlns:w15="http://schemas.microsoft.com/office/word/2012/wordml" xmlns:w16cex="http://schemas.microsoft.com/office/word/2018/wordml/cex" xmlns:w16cid="http://schemas.microsoft.com/office/word/2016/wordml/cid" xmlns:w16="http://schemas.microsoft.com/office/word/2018/wordml" xmlns:w16du="http://schemas.microsoft.com/office/word/2023/wordml/word16du" xmlns:w16sdtdh="http://schemas.microsoft.com/office/word/2020/wordml/sdtdatahash" xmlns:w16sdtfl="http://schemas.microsoft.com/office/word/2024/wordml/sdtformatlock" xmlns:w16se="http://schemas.microsoft.com/office/word/2015/wordml/symex" xmlns:wpg="http://schemas.microsoft.com/office/word/2010/wordprocessingGroup" xmlns:wpi="http://schemas.microsoft.com/office/word/2010/wordprocessingInk" xmlns:wne="http://schemas.microsoft.com/office/word/2006/wordml" xmlns:wps="http://schemas.microsoft.com/office/word/2010/wordprocessingShape" mc:Ignorable="w14 w15 w16se w16cid w16 w16cex w16sdtdh w16sdtfl w16du wp14">
   <w:sdt>
     <w:sdtPr>
       <w:id w:val="-937982979"/>
@@ -1306,7 +1502,6 @@
         <w:docPartUnique/>
       </w:docPartObj>
     </w:sdtPr>
-    <w:sdtEndPr/>
     <w:sdtContent>
       <w:p>
         <w:pPr>
@@ -1518,7 +1713,7 @@
             </mc:Choice>
             <mc:Fallback>
               <w:pict>
-                <v:group w14:anchorId="51D00065" id="Grupo 32" o:spid="_x0000_s1026" style="position:absolute;margin-left:0;margin-top:0;width:610.5pt;height:15pt;z-index:251659264;mso-width-percent:1000;mso-position-horizontal:center;mso-position-horizontal-relative:page;mso-position-vertical:center;mso-position-vertical-relative:bottom-margin-area;mso-width-percent:1000" coordorigin=",14970" coordsize="12255,300" o:gfxdata="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">
+                <v:group w14:anchorId="51D00065" id="Grupo 32" o:spid="_x0000_s1026" style="position:absolute;margin-left:0;margin-top:0;width:610.5pt;height:15pt;z-index:251659264;mso-width-percent:1000;mso-position-horizontal:center;mso-position-horizontal-relative:page;mso-position-vertical:center;mso-position-vertical-relative:bottom-margin-area;mso-width-percent:1000" coordorigin=",14970" coordsize="12255,300" o:gfxdata="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">
                   <v:shapetype id="_x0000_t202" coordsize="21600,21600" o:spt="202" path="m,l,21600r21600,l21600,xe">
                     <v:stroke joinstyle="miter"/>
                     <v:path gradientshapeok="t" o:connecttype="rect"/>
@@ -1585,7 +1780,7 @@
 </file>
 
 <file path=word/footnotes.xml><?xml version="1.0" encoding="utf-8"?>
-<w:footnotes xmlns:wpc="http://schemas.microsoft.com/office/word/2010/wordprocessingCanvas" xmlns:cx="http://schemas.microsoft.com/office/drawing/2014/chartex" xmlns:mc="http://schemas.openxmlformats.org/markup-compatibility/2006" xmlns:o="urn:schemas-microsoft-com:office:office" xmlns:r="http://schemas.openxmlformats.org/officeDocument/2006/relationships" xmlns:m="http://schemas.openxmlformats.org/officeDocument/2006/math" xmlns:v="urn:schemas-microsoft-com:vml" xmlns:wp14="http://schemas.microsoft.com/office/word/2010/wordprocessingDrawing" xmlns:wp="http://schemas.openxmlformats.org/drawingml/2006/wordprocessingDrawing" xmlns:w10="urn:schemas-microsoft-com:office:word" xmlns:w="http://schemas.openxmlformats.org/wordprocessingml/2006/main" xmlns:w14="http://schemas.microsoft.com/office/word/2010/wordml" xmlns:w15="http://schemas.microsoft.com/office/word/2012/wordml" xmlns:w16se="http://schemas.microsoft.com/office/word/2015/wordml/symex" xmlns:wpg="http://schemas.microsoft.com/office/word/2010/wordprocessingGroup" xmlns:wpi="http://schemas.microsoft.com/office/word/2010/wordprocessingInk" xmlns:wne="http://schemas.microsoft.com/office/word/2006/wordml" xmlns:wps="http://schemas.microsoft.com/office/word/2010/wordprocessingShape" mc:Ignorable="w14 w15 w16se wp14">
+<w:footnotes xmlns:wpc="http://schemas.microsoft.com/office/word/2010/wordprocessingCanvas" xmlns:cx="http://schemas.microsoft.com/office/drawing/2014/chartex" xmlns:cx1="http://schemas.microsoft.com/office/drawing/2015/9/8/chartex" xmlns:cx2="http://schemas.microsoft.com/office/drawing/2015/10/21/chartex" xmlns:cx3="http://schemas.microsoft.com/office/drawing/2016/5/9/chartex" xmlns:cx4="http://schemas.microsoft.com/office/drawing/2016/5/10/chartex" xmlns:cx5="http://schemas.microsoft.com/office/drawing/2016/5/11/chartex" xmlns:cx6="http://schemas.microsoft.com/office/drawing/2016/5/12/chartex" xmlns:cx7="http://schemas.microsoft.com/office/drawing/2016/5/13/chartex" xmlns:cx8="http://schemas.microsoft.com/office/drawing/2016/5/14/chartex" xmlns:mc="http://schemas.openxmlformats.org/markup-compatibility/2006" xmlns:aink="http://schemas.microsoft.com/office/drawing/2016/ink" xmlns:am3d="http://schemas.microsoft.com/office/drawing/2017/model3d" xmlns:o="urn:schemas-microsoft-com:office:office" xmlns:oel="http://schemas.microsoft.com/office/2019/extlst" xmlns:r="http://schemas.openxmlformats.org/officeDocument/2006/relationships" xmlns:m="http://schemas.openxmlformats.org/officeDocument/2006/math" xmlns:v="urn:schemas-microsoft-com:vml" xmlns:wp14="http://schemas.microsoft.com/office/word/2010/wordprocessingDrawing" xmlns:wp="http://schemas.openxmlformats.org/drawingml/2006/wordprocessingDrawing" xmlns:w10="urn:schemas-microsoft-com:office:word" xmlns:w="http://schemas.openxmlformats.org/wordprocessingml/2006/main" xmlns:w14="http://schemas.microsoft.com/office/word/2010/wordml" xmlns:w15="http://schemas.microsoft.com/office/word/2012/wordml" xmlns:w16cex="http://schemas.microsoft.com/office/word/2018/wordml/cex" xmlns:w16cid="http://schemas.microsoft.com/office/word/2016/wordml/cid" xmlns:w16="http://schemas.microsoft.com/office/word/2018/wordml" xmlns:w16du="http://schemas.microsoft.com/office/word/2023/wordml/word16du" xmlns:w16sdtdh="http://schemas.microsoft.com/office/word/2020/wordml/sdtdatahash" xmlns:w16sdtfl="http://schemas.microsoft.com/office/word/2024/wordml/sdtformatlock" xmlns:w16se="http://schemas.microsoft.com/office/word/2015/wordml/symex" xmlns:wpg="http://schemas.microsoft.com/office/word/2010/wordprocessingGroup" xmlns:wpi="http://schemas.microsoft.com/office/word/2010/wordprocessingInk" xmlns:wne="http://schemas.microsoft.com/office/word/2006/wordml" xmlns:wps="http://schemas.microsoft.com/office/word/2010/wordprocessingShape" mc:Ignorable="w14 w15 w16se w16cid w16 w16cex w16sdtdh w16sdtfl w16du wp14">
   <w:footnote w:type="separator" w:id="-1">
     <w:p>
       <w:pPr>
@@ -1610,7 +1805,7 @@
 </file>
 
 <file path=word/header1.xml><?xml version="1.0" encoding="utf-8"?>
-<w:hdr xmlns:wpc="http://schemas.microsoft.com/office/word/2010/wordprocessingCanvas" xmlns:cx="http://schemas.microsoft.com/office/drawing/2014/chartex" xmlns:mc="http://schemas.openxmlformats.org/markup-compatibility/2006" xmlns:o="urn:schemas-microsoft-com:office:office" xmlns:r="http://schemas.openxmlformats.org/officeDocument/2006/relationships" xmlns:m="http://schemas.openxmlformats.org/officeDocument/2006/math" xmlns:v="urn:schemas-microsoft-com:vml" xmlns:wp14="http://schemas.microsoft.com/office/word/2010/wordprocessingDrawing" xmlns:wp="http://schemas.openxmlformats.org/drawingml/2006/wordprocessingDrawing" xmlns:w10="urn:schemas-microsoft-com:office:word" xmlns:w="http://schemas.openxmlformats.org/wordprocessingml/2006/main" xmlns:w14="http://schemas.microsoft.com/office/word/2010/wordml" xmlns:w15="http://schemas.microsoft.com/office/word/2012/wordml" xmlns:w16se="http://schemas.microsoft.com/office/word/2015/wordml/symex" xmlns:wpg="http://schemas.microsoft.com/office/word/2010/wordprocessingGroup" xmlns:wpi="http://schemas.microsoft.com/office/word/2010/wordprocessingInk" xmlns:wne="http://schemas.microsoft.com/office/word/2006/wordml" xmlns:wps="http://schemas.microsoft.com/office/word/2010/wordprocessingShape" mc:Ignorable="w14 w15 w16se wp14">
+<w:hdr xmlns:wpc="http://schemas.microsoft.com/office/word/2010/wordprocessingCanvas" xmlns:cx="http://schemas.microsoft.com/office/drawing/2014/chartex" xmlns:cx1="http://schemas.microsoft.com/office/drawing/2015/9/8/chartex" xmlns:cx2="http://schemas.microsoft.com/office/drawing/2015/10/21/chartex" xmlns:cx3="http://schemas.microsoft.com/office/drawing/2016/5/9/chartex" xmlns:cx4="http://schemas.microsoft.com/office/drawing/2016/5/10/chartex" xmlns:cx5="http://schemas.microsoft.com/office/drawing/2016/5/11/chartex" xmlns:cx6="http://schemas.microsoft.com/office/drawing/2016/5/12/chartex" xmlns:cx7="http://schemas.microsoft.com/office/drawing/2016/5/13/chartex" xmlns:cx8="http://schemas.microsoft.com/office/drawing/2016/5/14/chartex" xmlns:mc="http://schemas.openxmlformats.org/markup-compatibility/2006" xmlns:aink="http://schemas.microsoft.com/office/drawing/2016/ink" xmlns:am3d="http://schemas.microsoft.com/office/drawing/2017/model3d" xmlns:o="urn:schemas-microsoft-com:office:office" xmlns:oel="http://schemas.microsoft.com/office/2019/extlst" xmlns:r="http://schemas.openxmlformats.org/officeDocument/2006/relationships" xmlns:m="http://schemas.openxmlformats.org/officeDocument/2006/math" xmlns:v="urn:schemas-microsoft-com:vml" xmlns:wp14="http://schemas.microsoft.com/office/word/2010/wordprocessingDrawing" xmlns:wp="http://schemas.openxmlformats.org/drawingml/2006/wordprocessingDrawing" xmlns:w10="urn:schemas-microsoft-com:office:word" xmlns:w="http://schemas.openxmlformats.org/wordprocessingml/2006/main" xmlns:w14="http://schemas.microsoft.com/office/word/2010/wordml" xmlns:w15="http://schemas.microsoft.com/office/word/2012/wordml" xmlns:w16cex="http://schemas.microsoft.com/office/word/2018/wordml/cex" xmlns:w16cid="http://schemas.microsoft.com/office/word/2016/wordml/cid" xmlns:w16="http://schemas.microsoft.com/office/word/2018/wordml" xmlns:w16du="http://schemas.microsoft.com/office/word/2023/wordml/word16du" xmlns:w16sdtdh="http://schemas.microsoft.com/office/word/2020/wordml/sdtdatahash" xmlns:w16sdtfl="http://schemas.microsoft.com/office/word/2024/wordml/sdtformatlock" xmlns:w16se="http://schemas.microsoft.com/office/word/2015/wordml/symex" xmlns:wpg="http://schemas.microsoft.com/office/word/2010/wordprocessingGroup" xmlns:wpi="http://schemas.microsoft.com/office/word/2010/wordprocessingInk" xmlns:wne="http://schemas.microsoft.com/office/word/2006/wordml" xmlns:wps="http://schemas.microsoft.com/office/word/2010/wordprocessingShape" mc:Ignorable="w14 w15 w16se w16cid w16 w16cex w16sdtdh w16sdtfl w16du wp14">
   <w:tbl>
     <w:tblPr>
       <w:tblStyle w:val="Tablaconcuadrcula"/>
@@ -1790,7 +1985,7 @@
 </file>
 
 <file path=word/header2.xml><?xml version="1.0" encoding="utf-8"?>
-<w:hdr xmlns:wpc="http://schemas.microsoft.com/office/word/2010/wordprocessingCanvas" xmlns:cx="http://schemas.microsoft.com/office/drawing/2014/chartex" xmlns:mc="http://schemas.openxmlformats.org/markup-compatibility/2006" xmlns:o="urn:schemas-microsoft-com:office:office" xmlns:r="http://schemas.openxmlformats.org/officeDocument/2006/relationships" xmlns:m="http://schemas.openxmlformats.org/officeDocument/2006/math" xmlns:v="urn:schemas-microsoft-com:vml" xmlns:wp14="http://schemas.microsoft.com/office/word/2010/wordprocessingDrawing" xmlns:wp="http://schemas.openxmlformats.org/drawingml/2006/wordprocessingDrawing" xmlns:w10="urn:schemas-microsoft-com:office:word" xmlns:w="http://schemas.openxmlformats.org/wordprocessingml/2006/main" xmlns:w14="http://schemas.microsoft.com/office/word/2010/wordml" xmlns:w15="http://schemas.microsoft.com/office/word/2012/wordml" xmlns:w16se="http://schemas.microsoft.com/office/word/2015/wordml/symex" xmlns:wpg="http://schemas.microsoft.com/office/word/2010/wordprocessingGroup" xmlns:wpi="http://schemas.microsoft.com/office/word/2010/wordprocessingInk" xmlns:wne="http://schemas.microsoft.com/office/word/2006/wordml" xmlns:wps="http://schemas.microsoft.com/office/word/2010/wordprocessingShape" mc:Ignorable="w14 w15 w16se wp14">
+<w:hdr xmlns:wpc="http://schemas.microsoft.com/office/word/2010/wordprocessingCanvas" xmlns:cx="http://schemas.microsoft.com/office/drawing/2014/chartex" xmlns:cx1="http://schemas.microsoft.com/office/drawing/2015/9/8/chartex" xmlns:cx2="http://schemas.microsoft.com/office/drawing/2015/10/21/chartex" xmlns:cx3="http://schemas.microsoft.com/office/drawing/2016/5/9/chartex" xmlns:cx4="http://schemas.microsoft.com/office/drawing/2016/5/10/chartex" xmlns:cx5="http://schemas.microsoft.com/office/drawing/2016/5/11/chartex" xmlns:cx6="http://schemas.microsoft.com/office/drawing/2016/5/12/chartex" xmlns:cx7="http://schemas.microsoft.com/office/drawing/2016/5/13/chartex" xmlns:cx8="http://schemas.microsoft.com/office/drawing/2016/5/14/chartex" xmlns:mc="http://schemas.openxmlformats.org/markup-compatibility/2006" xmlns:aink="http://schemas.microsoft.com/office/drawing/2016/ink" xmlns:am3d="http://schemas.microsoft.com/office/drawing/2017/model3d" xmlns:o="urn:schemas-microsoft-com:office:office" xmlns:oel="http://schemas.microsoft.com/office/2019/extlst" xmlns:r="http://schemas.openxmlformats.org/officeDocument/2006/relationships" xmlns:m="http://schemas.openxmlformats.org/officeDocument/2006/math" xmlns:v="urn:schemas-microsoft-com:vml" xmlns:wp14="http://schemas.microsoft.com/office/word/2010/wordprocessingDrawing" xmlns:wp="http://schemas.openxmlformats.org/drawingml/2006/wordprocessingDrawing" xmlns:w10="urn:schemas-microsoft-com:office:word" xmlns:w="http://schemas.openxmlformats.org/wordprocessingml/2006/main" xmlns:w14="http://schemas.microsoft.com/office/word/2010/wordml" xmlns:w15="http://schemas.microsoft.com/office/word/2012/wordml" xmlns:w16cex="http://schemas.microsoft.com/office/word/2018/wordml/cex" xmlns:w16cid="http://schemas.microsoft.com/office/word/2016/wordml/cid" xmlns:w16="http://schemas.microsoft.com/office/word/2018/wordml" xmlns:w16du="http://schemas.microsoft.com/office/word/2023/wordml/word16du" xmlns:w16sdtdh="http://schemas.microsoft.com/office/word/2020/wordml/sdtdatahash" xmlns:w16sdtfl="http://schemas.microsoft.com/office/word/2024/wordml/sdtformatlock" xmlns:w16se="http://schemas.microsoft.com/office/word/2015/wordml/symex" xmlns:wpg="http://schemas.microsoft.com/office/word/2010/wordprocessingGroup" xmlns:wpi="http://schemas.microsoft.com/office/word/2010/wordprocessingInk" xmlns:wne="http://schemas.microsoft.com/office/word/2006/wordml" xmlns:wps="http://schemas.microsoft.com/office/word/2010/wordprocessingShape" mc:Ignorable="w14 w15 w16se w16cid w16 w16cex w16sdtdh w16sdtfl w16du wp14">
   <w:tbl>
     <w:tblPr>
       <w:tblStyle w:val="Tablaconcuadrcula"/>
@@ -2065,7 +2260,7 @@
 </file>
 
 <file path=word/numbering.xml><?xml version="1.0" encoding="utf-8"?>
-<w:numbering xmlns:wpc="http://schemas.microsoft.com/office/word/2010/wordprocessingCanvas" xmlns:cx="http://schemas.microsoft.com/office/drawing/2014/chartex" xmlns:mc="http://schemas.openxmlformats.org/markup-compatibility/2006" xmlns:o="urn:schemas-microsoft-com:office:office" xmlns:r="http://schemas.openxmlformats.org/officeDocument/2006/relationships" xmlns:m="http://schemas.openxmlformats.org/officeDocument/2006/math" xmlns:v="urn:schemas-microsoft-com:vml" xmlns:wp14="http://schemas.microsoft.com/office/word/2010/wordprocessingDrawing" xmlns:wp="http://schemas.openxmlformats.org/drawingml/2006/wordprocessingDrawing" xmlns:w10="urn:schemas-microsoft-com:office:word" xmlns:w="http://schemas.openxmlformats.org/wordprocessingml/2006/main" xmlns:w14="http://schemas.microsoft.com/office/word/2010/wordml" xmlns:w15="http://schemas.microsoft.com/office/word/2012/wordml" xmlns:w16se="http://schemas.microsoft.com/office/word/2015/wordml/symex" xmlns:wpg="http://schemas.microsoft.com/office/word/2010/wordprocessingGroup" xmlns:wpi="http://schemas.microsoft.com/office/word/2010/wordprocessingInk" xmlns:wne="http://schemas.microsoft.com/office/word/2006/wordml" xmlns:wps="http://schemas.microsoft.com/office/word/2010/wordprocessingShape" mc:Ignorable="w14 w15 w16se wp14">
+<w:numbering xmlns:wpc="http://schemas.microsoft.com/office/word/2010/wordprocessingCanvas" xmlns:cx="http://schemas.microsoft.com/office/drawing/2014/chartex" xmlns:cx1="http://schemas.microsoft.com/office/drawing/2015/9/8/chartex" xmlns:cx2="http://schemas.microsoft.com/office/drawing/2015/10/21/chartex" xmlns:cx3="http://schemas.microsoft.com/office/drawing/2016/5/9/chartex" xmlns:cx4="http://schemas.microsoft.com/office/drawing/2016/5/10/chartex" xmlns:cx5="http://schemas.microsoft.com/office/drawing/2016/5/11/chartex" xmlns:cx6="http://schemas.microsoft.com/office/drawing/2016/5/12/chartex" xmlns:cx7="http://schemas.microsoft.com/office/drawing/2016/5/13/chartex" xmlns:cx8="http://schemas.microsoft.com/office/drawing/2016/5/14/chartex" xmlns:mc="http://schemas.openxmlformats.org/markup-compatibility/2006" xmlns:aink="http://schemas.microsoft.com/office/drawing/2016/ink" xmlns:am3d="http://schemas.microsoft.com/office/drawing/2017/model3d" xmlns:o="urn:schemas-microsoft-com:office:office" xmlns:oel="http://schemas.microsoft.com/office/2019/extlst" xmlns:r="http://schemas.openxmlformats.org/officeDocument/2006/relationships" xmlns:m="http://schemas.openxmlformats.org/officeDocument/2006/math" xmlns:v="urn:schemas-microsoft-com:vml" xmlns:wp14="http://schemas.microsoft.com/office/word/2010/wordprocessingDrawing" xmlns:wp="http://schemas.openxmlformats.org/drawingml/2006/wordprocessingDrawing" xmlns:w10="urn:schemas-microsoft-com:office:word" xmlns:w="http://schemas.openxmlformats.org/wordprocessingml/2006/main" xmlns:w14="http://schemas.microsoft.com/office/word/2010/wordml" xmlns:w15="http://schemas.microsoft.com/office/word/2012/wordml" xmlns:w16cex="http://schemas.microsoft.com/office/word/2018/wordml/cex" xmlns:w16cid="http://schemas.microsoft.com/office/word/2016/wordml/cid" xmlns:w16="http://schemas.microsoft.com/office/word/2018/wordml" xmlns:w16du="http://schemas.microsoft.com/office/word/2023/wordml/word16du" xmlns:w16sdtdh="http://schemas.microsoft.com/office/word/2020/wordml/sdtdatahash" xmlns:w16sdtfl="http://schemas.microsoft.com/office/word/2024/wordml/sdtformatlock" xmlns:w16se="http://schemas.microsoft.com/office/word/2015/wordml/symex" xmlns:wpg="http://schemas.microsoft.com/office/word/2010/wordprocessingGroup" xmlns:wpi="http://schemas.microsoft.com/office/word/2010/wordprocessingInk" xmlns:wne="http://schemas.microsoft.com/office/word/2006/wordml" xmlns:wps="http://schemas.microsoft.com/office/word/2010/wordprocessingShape" mc:Ignorable="w14 w15 w16se w16cid w16 w16cex w16sdtdh w16sdtfl w16du wp14">
   <w:abstractNum w:abstractNumId="0" w15:restartNumberingAfterBreak="0">
     <w:nsid w:val="049156A1"/>
     <w:multiLevelType w:val="hybridMultilevel"/>
@@ -6639,124 +6834,124 @@
       </w:rPr>
     </w:lvl>
   </w:abstractNum>
-  <w:num w:numId="1">
+  <w:num w:numId="1" w16cid:durableId="1628244845">
     <w:abstractNumId w:val="3"/>
   </w:num>
-  <w:num w:numId="2">
+  <w:num w:numId="2" w16cid:durableId="1375619725">
     <w:abstractNumId w:val="8"/>
   </w:num>
-  <w:num w:numId="3">
+  <w:num w:numId="3" w16cid:durableId="1708751554">
     <w:abstractNumId w:val="12"/>
   </w:num>
-  <w:num w:numId="4">
+  <w:num w:numId="4" w16cid:durableId="397827008">
     <w:abstractNumId w:val="28"/>
   </w:num>
-  <w:num w:numId="5">
+  <w:num w:numId="5" w16cid:durableId="372653403">
     <w:abstractNumId w:val="30"/>
   </w:num>
-  <w:num w:numId="6">
+  <w:num w:numId="6" w16cid:durableId="889656252">
     <w:abstractNumId w:val="4"/>
   </w:num>
-  <w:num w:numId="7">
+  <w:num w:numId="7" w16cid:durableId="2129011736">
     <w:abstractNumId w:val="11"/>
   </w:num>
-  <w:num w:numId="8">
+  <w:num w:numId="8" w16cid:durableId="2118284200">
     <w:abstractNumId w:val="19"/>
   </w:num>
-  <w:num w:numId="9">
+  <w:num w:numId="9" w16cid:durableId="938291933">
     <w:abstractNumId w:val="15"/>
   </w:num>
-  <w:num w:numId="10">
+  <w:num w:numId="10" w16cid:durableId="1830291093">
     <w:abstractNumId w:val="9"/>
   </w:num>
-  <w:num w:numId="11">
+  <w:num w:numId="11" w16cid:durableId="408386707">
     <w:abstractNumId w:val="24"/>
   </w:num>
-  <w:num w:numId="12">
+  <w:num w:numId="12" w16cid:durableId="1541671055">
     <w:abstractNumId w:val="35"/>
   </w:num>
-  <w:num w:numId="13">
+  <w:num w:numId="13" w16cid:durableId="131560431">
     <w:abstractNumId w:val="29"/>
   </w:num>
-  <w:num w:numId="14">
+  <w:num w:numId="14" w16cid:durableId="1549996285">
     <w:abstractNumId w:val="1"/>
   </w:num>
-  <w:num w:numId="15">
+  <w:num w:numId="15" w16cid:durableId="1103649895">
     <w:abstractNumId w:val="36"/>
   </w:num>
-  <w:num w:numId="16">
+  <w:num w:numId="16" w16cid:durableId="1235243689">
     <w:abstractNumId w:val="21"/>
   </w:num>
-  <w:num w:numId="17">
+  <w:num w:numId="17" w16cid:durableId="821313886">
     <w:abstractNumId w:val="17"/>
   </w:num>
-  <w:num w:numId="18">
+  <w:num w:numId="18" w16cid:durableId="449276627">
     <w:abstractNumId w:val="31"/>
   </w:num>
-  <w:num w:numId="19">
+  <w:num w:numId="19" w16cid:durableId="1045832662">
     <w:abstractNumId w:val="10"/>
   </w:num>
-  <w:num w:numId="20">
+  <w:num w:numId="20" w16cid:durableId="465317478">
     <w:abstractNumId w:val="39"/>
   </w:num>
-  <w:num w:numId="21">
+  <w:num w:numId="21" w16cid:durableId="725178735">
     <w:abstractNumId w:val="34"/>
   </w:num>
-  <w:num w:numId="22">
+  <w:num w:numId="22" w16cid:durableId="507058868">
     <w:abstractNumId w:val="13"/>
   </w:num>
-  <w:num w:numId="23">
+  <w:num w:numId="23" w16cid:durableId="1946034368">
     <w:abstractNumId w:val="14"/>
   </w:num>
-  <w:num w:numId="24">
+  <w:num w:numId="24" w16cid:durableId="762801956">
     <w:abstractNumId w:val="5"/>
   </w:num>
-  <w:num w:numId="25">
+  <w:num w:numId="25" w16cid:durableId="1927374338">
     <w:abstractNumId w:val="16"/>
   </w:num>
-  <w:num w:numId="26">
+  <w:num w:numId="26" w16cid:durableId="1659456249">
     <w:abstractNumId w:val="20"/>
   </w:num>
-  <w:num w:numId="27">
+  <w:num w:numId="27" w16cid:durableId="953055487">
     <w:abstractNumId w:val="23"/>
   </w:num>
-  <w:num w:numId="28">
+  <w:num w:numId="28" w16cid:durableId="264196444">
     <w:abstractNumId w:val="0"/>
   </w:num>
-  <w:num w:numId="29">
+  <w:num w:numId="29" w16cid:durableId="1943221247">
     <w:abstractNumId w:val="18"/>
   </w:num>
-  <w:num w:numId="30">
+  <w:num w:numId="30" w16cid:durableId="293752476">
     <w:abstractNumId w:val="22"/>
   </w:num>
-  <w:num w:numId="31">
+  <w:num w:numId="31" w16cid:durableId="1084883657">
     <w:abstractNumId w:val="2"/>
   </w:num>
-  <w:num w:numId="32">
+  <w:num w:numId="32" w16cid:durableId="1912154751">
     <w:abstractNumId w:val="7"/>
   </w:num>
-  <w:num w:numId="33">
+  <w:num w:numId="33" w16cid:durableId="1595438584">
     <w:abstractNumId w:val="32"/>
   </w:num>
-  <w:num w:numId="34">
+  <w:num w:numId="34" w16cid:durableId="1686635146">
     <w:abstractNumId w:val="38"/>
   </w:num>
-  <w:num w:numId="35">
+  <w:num w:numId="35" w16cid:durableId="2139952050">
     <w:abstractNumId w:val="6"/>
   </w:num>
-  <w:num w:numId="36">
+  <w:num w:numId="36" w16cid:durableId="1464617863">
     <w:abstractNumId w:val="25"/>
   </w:num>
-  <w:num w:numId="37">
+  <w:num w:numId="37" w16cid:durableId="340623336">
     <w:abstractNumId w:val="37"/>
   </w:num>
-  <w:num w:numId="38">
+  <w:num w:numId="38" w16cid:durableId="1880505255">
     <w:abstractNumId w:val="27"/>
   </w:num>
-  <w:num w:numId="39">
+  <w:num w:numId="39" w16cid:durableId="178159225">
     <w:abstractNumId w:val="26"/>
   </w:num>
-  <w:num w:numId="40">
+  <w:num w:numId="40" w16cid:durableId="123501299">
     <w:abstractNumId w:val="33"/>
   </w:num>
   <w:numIdMacAtCleanup w:val="18"/>
@@ -6764,7 +6959,7 @@
 </file>
 
 <file path=word/styles.xml><?xml version="1.0" encoding="utf-8"?>
-<w:styles xmlns:mc="http://schemas.openxmlformats.org/markup-compatibility/2006" xmlns:r="http://schemas.openxmlformats.org/officeDocument/2006/relationships" xmlns:w="http://schemas.openxmlformats.org/wordprocessingml/2006/main" xmlns:w14="http://schemas.microsoft.com/office/word/2010/wordml" xmlns:w15="http://schemas.microsoft.com/office/word/2012/wordml" xmlns:w16se="http://schemas.microsoft.com/office/word/2015/wordml/symex" mc:Ignorable="w14 w15 w16se">
+<w:styles xmlns:mc="http://schemas.openxmlformats.org/markup-compatibility/2006" xmlns:r="http://schemas.openxmlformats.org/officeDocument/2006/relationships" xmlns:w="http://schemas.openxmlformats.org/wordprocessingml/2006/main" xmlns:w14="http://schemas.microsoft.com/office/word/2010/wordml" xmlns:w15="http://schemas.microsoft.com/office/word/2012/wordml" xmlns:w16cex="http://schemas.microsoft.com/office/word/2018/wordml/cex" xmlns:w16cid="http://schemas.microsoft.com/office/word/2016/wordml/cid" xmlns:w16="http://schemas.microsoft.com/office/word/2018/wordml" xmlns:w16du="http://schemas.microsoft.com/office/word/2023/wordml/word16du" xmlns:w16sdtdh="http://schemas.microsoft.com/office/word/2020/wordml/sdtdatahash" xmlns:w16sdtfl="http://schemas.microsoft.com/office/word/2024/wordml/sdtformatlock" xmlns:w16se="http://schemas.microsoft.com/office/word/2015/wordml/symex" mc:Ignorable="w14 w15 w16se w16cid w16 w16cex w16sdtdh w16sdtfl w16du">
   <w:docDefaults>
     <w:rPrDefault>
       <w:rPr>
@@ -6780,7 +6975,7 @@
       </w:pPr>
     </w:pPrDefault>
   </w:docDefaults>
-  <w:latentStyles w:defLockedState="0" w:defUIPriority="99" w:defSemiHidden="0" w:defUnhideWhenUsed="0" w:defQFormat="0" w:count="371">
+  <w:latentStyles w:defLockedState="0" w:defUIPriority="99" w:defSemiHidden="0" w:defUnhideWhenUsed="0" w:defQFormat="0" w:count="376">
     <w:lsdException w:name="Normal" w:uiPriority="0" w:qFormat="1"/>
     <w:lsdException w:name="heading 1" w:uiPriority="9" w:qFormat="1"/>
     <w:lsdException w:name="heading 2" w:semiHidden="1" w:uiPriority="9" w:unhideWhenUsed="1" w:qFormat="1"/>
@@ -7152,6 +7347,11 @@
     <w:lsdException w:name="List Table 5 Dark Accent 6" w:uiPriority="50"/>
     <w:lsdException w:name="List Table 6 Colorful Accent 6" w:uiPriority="51"/>
     <w:lsdException w:name="List Table 7 Colorful Accent 6" w:uiPriority="52"/>
+    <w:lsdException w:name="Mention" w:semiHidden="1" w:unhideWhenUsed="1"/>
+    <w:lsdException w:name="Smart Hyperlink" w:semiHidden="1" w:unhideWhenUsed="1"/>
+    <w:lsdException w:name="Hashtag" w:semiHidden="1" w:unhideWhenUsed="1"/>
+    <w:lsdException w:name="Unresolved Mention" w:semiHidden="1" w:unhideWhenUsed="1"/>
+    <w:lsdException w:name="Smart Link" w:semiHidden="1" w:unhideWhenUsed="1"/>
   </w:latentStyles>
   <w:style w:type="paragraph" w:default="1" w:styleId="Normal">
     <w:name w:val="Normal"/>
@@ -8135,7 +8335,7 @@
       <w:szCs w:val="24"/>
     </w:rPr>
   </w:style>
-  <w:style w:type="table" w:styleId="Cuadrculadetablaclara">
+  <w:style w:type="table" w:styleId="Tablaconcuadrculaclara">
     <w:name w:val="Grid Table Light"/>
     <w:basedOn w:val="Tablanormal"/>
     <w:uiPriority w:val="40"/>
@@ -8157,7 +8357,7 @@
   <w:style w:type="table" w:customStyle="1" w:styleId="Cuadrculadetablaclara1">
     <w:name w:val="Cuadrícula de tabla clara1"/>
     <w:basedOn w:val="Tablanormal"/>
-    <w:next w:val="Cuadrculadetablaclara"/>
+    <w:next w:val="Tablaconcuadrculaclara"/>
     <w:uiPriority w:val="40"/>
     <w:rsid w:val="00943DF1"/>
     <w:pPr>
@@ -8210,532 +8410,6 @@
     </w:rPr>
   </w:style>
 </w:styles>
-</file>
-
-<file path=word/glossary/document.xml><?xml version="1.0" encoding="utf-8"?>
-<w:glossaryDocument xmlns:wpc="http://schemas.microsoft.com/office/word/2010/wordprocessingCanvas" xmlns:cx="http://schemas.microsoft.com/office/drawing/2014/chartex" xmlns:mc="http://schemas.openxmlformats.org/markup-compatibility/2006" xmlns:o="urn:schemas-microsoft-com:office:office" xmlns:r="http://schemas.openxmlformats.org/officeDocument/2006/relationships" xmlns:m="http://schemas.openxmlformats.org/officeDocument/2006/math" xmlns:v="urn:schemas-microsoft-com:vml" xmlns:wp14="http://schemas.microsoft.com/office/word/2010/wordprocessingDrawing" xmlns:wp="http://schemas.openxmlformats.org/drawingml/2006/wordprocessingDrawing" xmlns:w10="urn:schemas-microsoft-com:office:word" xmlns:w="http://schemas.openxmlformats.org/wordprocessingml/2006/main" xmlns:w14="http://schemas.microsoft.com/office/word/2010/wordml" xmlns:w15="http://schemas.microsoft.com/office/word/2012/wordml" xmlns:w16se="http://schemas.microsoft.com/office/word/2015/wordml/symex" xmlns:wpg="http://schemas.microsoft.com/office/word/2010/wordprocessingGroup" xmlns:wpi="http://schemas.microsoft.com/office/word/2010/wordprocessingInk" xmlns:wne="http://schemas.microsoft.com/office/word/2006/wordml" xmlns:wps="http://schemas.microsoft.com/office/word/2010/wordprocessingShape" mc:Ignorable="w14 w15 w16se wp14"/>
-</file>
-
-<file path=word/glossary/fontTable.xml><?xml version="1.0" encoding="utf-8"?>
-<w:fonts xmlns:mc="http://schemas.openxmlformats.org/markup-compatibility/2006" xmlns:r="http://schemas.openxmlformats.org/officeDocument/2006/relationships" xmlns:w="http://schemas.openxmlformats.org/wordprocessingml/2006/main" xmlns:w14="http://schemas.microsoft.com/office/word/2010/wordml" xmlns:w15="http://schemas.microsoft.com/office/word/2012/wordml" xmlns:w16se="http://schemas.microsoft.com/office/word/2015/wordml/symex" mc:Ignorable="w14 w15 w16se">
-  <w:font w:name="Calibri">
-    <w:panose1 w:val="020F0502020204030204"/>
-    <w:charset w:val="00"/>
-    <w:family w:val="swiss"/>
-    <w:pitch w:val="variable"/>
-    <w:sig w:usb0="E4002EFF" w:usb1="C000247B" w:usb2="00000009" w:usb3="00000000" w:csb0="000001FF" w:csb1="00000000"/>
-  </w:font>
-  <w:font w:name="Times New Roman">
-    <w:panose1 w:val="02020603050405020304"/>
-    <w:charset w:val="00"/>
-    <w:family w:val="roman"/>
-    <w:pitch w:val="variable"/>
-    <w:sig w:usb0="E0002EFF" w:usb1="C000785B" w:usb2="00000009" w:usb3="00000000" w:csb0="000001FF" w:csb1="00000000"/>
-  </w:font>
-  <w:font w:name="Courier New">
-    <w:panose1 w:val="02070309020205020404"/>
-    <w:charset w:val="00"/>
-    <w:family w:val="modern"/>
-    <w:pitch w:val="fixed"/>
-    <w:sig w:usb0="E0002EFF" w:usb1="C0007843" w:usb2="00000009" w:usb3="00000000" w:csb0="000001FF" w:csb1="00000000"/>
-  </w:font>
-  <w:font w:name="Wingdings">
-    <w:panose1 w:val="05000000000000000000"/>
-    <w:charset w:val="02"/>
-    <w:family w:val="auto"/>
-    <w:pitch w:val="variable"/>
-    <w:sig w:usb0="00000000" w:usb1="10000000" w:usb2="00000000" w:usb3="00000000" w:csb0="80000000" w:csb1="00000000"/>
-  </w:font>
-  <w:font w:name="Symbol">
-    <w:panose1 w:val="05050102010706020507"/>
-    <w:charset w:val="02"/>
-    <w:family w:val="roman"/>
-    <w:pitch w:val="variable"/>
-    <w:sig w:usb0="00000000" w:usb1="10000000" w:usb2="00000000" w:usb3="00000000" w:csb0="80000000" w:csb1="00000000"/>
-  </w:font>
-  <w:font w:name="Calibri Light">
-    <w:panose1 w:val="020F0302020204030204"/>
-    <w:charset w:val="00"/>
-    <w:family w:val="swiss"/>
-    <w:pitch w:val="variable"/>
-    <w:sig w:usb0="E4002EFF" w:usb1="C000247B" w:usb2="00000009" w:usb3="00000000" w:csb0="000001FF" w:csb1="00000000"/>
-  </w:font>
-  <w:font w:name="Segoe UI">
-    <w:panose1 w:val="020B0502040204020203"/>
-    <w:charset w:val="00"/>
-    <w:family w:val="swiss"/>
-    <w:pitch w:val="variable"/>
-    <w:sig w:usb0="E4002EFF" w:usb1="C000E47F" w:usb2="00000009" w:usb3="00000000" w:csb0="000001FF" w:csb1="00000000"/>
-  </w:font>
-  <w:font w:name="Century Gothic">
-    <w:panose1 w:val="020B0502020202020204"/>
-    <w:charset w:val="00"/>
-    <w:family w:val="swiss"/>
-    <w:pitch w:val="variable"/>
-    <w:sig w:usb0="00000287" w:usb1="00000000" w:usb2="00000000" w:usb3="00000000" w:csb0="0000009F" w:csb1="00000000"/>
-  </w:font>
-</w:fonts>
-</file>
-
-<file path=word/glossary/settings.xml><?xml version="1.0" encoding="utf-8"?>
-<w:settings xmlns:mc="http://schemas.openxmlformats.org/markup-compatibility/2006" xmlns:o="urn:schemas-microsoft-com:office:office" xmlns:r="http://schemas.openxmlformats.org/officeDocument/2006/relationships" xmlns:m="http://schemas.openxmlformats.org/officeDocument/2006/math" xmlns:v="urn:schemas-microsoft-com:vml" xmlns:w10="urn:schemas-microsoft-com:office:word" xmlns:w="http://schemas.openxmlformats.org/wordprocessingml/2006/main" xmlns:w14="http://schemas.microsoft.com/office/word/2010/wordml" xmlns:w15="http://schemas.microsoft.com/office/word/2012/wordml" xmlns:w16se="http://schemas.microsoft.com/office/word/2015/wordml/symex" xmlns:sl="http://schemas.openxmlformats.org/schemaLibrary/2006/main" mc:Ignorable="w14 w15 w16se">
-  <w:defaultTabStop w:val="708"/>
-  <w:hyphenationZone w:val="425"/>
-  <w:characterSpacingControl w:val="doNotCompress"/>
-  <w:compat>
-    <w:useFELayout/>
-    <w:compatSetting w:name="compatibilityMode" w:uri="http://schemas.microsoft.com/office/word" w:val="12"/>
-  </w:compat>
-  <w:rsids>
-    <w:rsidRoot w:val="008F14D6"/>
-    <w:rsid w:val="008F14D6"/>
-  </w:rsids>
-  <m:mathPr>
-    <m:mathFont m:val="Cambria Math"/>
-    <m:brkBin m:val="before"/>
-    <m:brkBinSub m:val="--"/>
-    <m:smallFrac m:val="0"/>
-    <m:dispDef/>
-    <m:lMargin m:val="0"/>
-    <m:rMargin m:val="0"/>
-    <m:defJc m:val="centerGroup"/>
-    <m:wrapIndent m:val="1440"/>
-    <m:intLim m:val="subSup"/>
-    <m:naryLim m:val="undOvr"/>
-  </m:mathPr>
-  <w:themeFontLang w:val="es-CL"/>
-  <w:clrSchemeMapping w:bg1="light1" w:t1="dark1" w:bg2="light2" w:t2="dark2" w:accent1="accent1" w:accent2="accent2" w:accent3="accent3" w:accent4="accent4" w:accent5="accent5" w:accent6="accent6" w:hyperlink="hyperlink" w:followedHyperlink="followedHyperlink"/>
-  <w:decimalSymbol w:val=","/>
-  <w:listSeparator w:val=";"/>
-</w:settings>
-</file>
-
-<file path=word/glossary/styles.xml><?xml version="1.0" encoding="utf-8"?>
-<w:styles xmlns:mc="http://schemas.openxmlformats.org/markup-compatibility/2006" xmlns:r="http://schemas.openxmlformats.org/officeDocument/2006/relationships" xmlns:w="http://schemas.openxmlformats.org/wordprocessingml/2006/main" xmlns:w14="http://schemas.microsoft.com/office/word/2010/wordml" xmlns:w15="http://schemas.microsoft.com/office/word/2012/wordml" xmlns:w16se="http://schemas.microsoft.com/office/word/2015/wordml/symex" mc:Ignorable="w14 w15 w16se">
-  <w:docDefaults>
-    <w:rPrDefault>
-      <w:rPr>
-        <w:rFonts w:asciiTheme="minorHAnsi" w:eastAsiaTheme="minorEastAsia" w:hAnsiTheme="minorHAnsi" w:cstheme="minorBidi"/>
-        <w:sz w:val="22"/>
-        <w:szCs w:val="22"/>
-        <w:lang w:val="es-CL" w:eastAsia="es-CL" w:bidi="ar-SA"/>
-      </w:rPr>
-    </w:rPrDefault>
-    <w:pPrDefault>
-      <w:pPr>
-        <w:spacing w:after="160" w:line="259" w:lineRule="auto"/>
-      </w:pPr>
-    </w:pPrDefault>
-  </w:docDefaults>
-  <w:latentStyles w:defLockedState="0" w:defUIPriority="99" w:defSemiHidden="0" w:defUnhideWhenUsed="0" w:defQFormat="0" w:count="371">
-    <w:lsdException w:name="Normal" w:uiPriority="0" w:qFormat="1"/>
-    <w:lsdException w:name="heading 1" w:uiPriority="9" w:qFormat="1"/>
-    <w:lsdException w:name="heading 2" w:semiHidden="1" w:uiPriority="9" w:unhideWhenUsed="1" w:qFormat="1"/>
-    <w:lsdException w:name="heading 3" w:semiHidden="1" w:uiPriority="9" w:unhideWhenUsed="1" w:qFormat="1"/>
-    <w:lsdException w:name="heading 4" w:semiHidden="1" w:uiPriority="9" w:unhideWhenUsed="1" w:qFormat="1"/>
-    <w:lsdException w:name="heading 5" w:semiHidden="1" w:uiPriority="9" w:unhideWhenUsed="1" w:qFormat="1"/>
-    <w:lsdException w:name="heading 6" w:semiHidden="1" w:uiPriority="9" w:unhideWhenUsed="1" w:qFormat="1"/>
-    <w:lsdException w:name="heading 7" w:semiHidden="1" w:uiPriority="9" w:unhideWhenUsed="1" w:qFormat="1"/>
-    <w:lsdException w:name="heading 8" w:semiHidden="1" w:uiPriority="9" w:unhideWhenUsed="1" w:qFormat="1"/>
-    <w:lsdException w:name="heading 9" w:semiHidden="1" w:uiPriority="9" w:unhideWhenUsed="1" w:qFormat="1"/>
-    <w:lsdException w:name="index 1" w:semiHidden="1" w:unhideWhenUsed="1"/>
-    <w:lsdException w:name="index 2" w:semiHidden="1" w:unhideWhenUsed="1"/>
-    <w:lsdException w:name="index 3" w:semiHidden="1" w:unhideWhenUsed="1"/>
-    <w:lsdException w:name="index 4" w:semiHidden="1" w:unhideWhenUsed="1"/>
-    <w:lsdException w:name="index 5" w:semiHidden="1" w:unhideWhenUsed="1"/>
-    <w:lsdException w:name="index 6" w:semiHidden="1" w:unhideWhenUsed="1"/>
-    <w:lsdException w:name="index 7" w:semiHidden="1" w:unhideWhenUsed="1"/>
-    <w:lsdException w:name="index 8" w:semiHidden="1" w:unhideWhenUsed="1"/>
-    <w:lsdException w:name="index 9" w:semiHidden="1" w:unhideWhenUsed="1"/>
-    <w:lsdException w:name="toc 1" w:semiHidden="1" w:uiPriority="39" w:unhideWhenUsed="1"/>
-    <w:lsdException w:name="toc 2" w:semiHidden="1" w:uiPriority="39" w:unhideWhenUsed="1"/>
-    <w:lsdException w:name="toc 3" w:semiHidden="1" w:uiPriority="39" w:unhideWhenUsed="1"/>
-    <w:lsdException w:name="toc 4" w:semiHidden="1" w:uiPriority="39" w:unhideWhenUsed="1"/>
-    <w:lsdException w:name="toc 5" w:semiHidden="1" w:uiPriority="39" w:unhideWhenUsed="1"/>
-    <w:lsdException w:name="toc 6" w:semiHidden="1" w:uiPriority="39" w:unhideWhenUsed="1"/>
-    <w:lsdException w:name="toc 7" w:semiHidden="1" w:uiPriority="39" w:unhideWhenUsed="1"/>
-    <w:lsdException w:name="toc 8" w:semiHidden="1" w:uiPriority="39" w:unhideWhenUsed="1"/>
-    <w:lsdException w:name="toc 9" w:semiHidden="1" w:uiPriority="39" w:unhideWhenUsed="1"/>
-    <w:lsdException w:name="Normal Indent" w:semiHidden="1" w:unhideWhenUsed="1"/>
-    <w:lsdException w:name="footnote text" w:semiHidden="1" w:unhideWhenUsed="1"/>
-    <w:lsdException w:name="annotation text" w:semiHidden="1" w:unhideWhenUsed="1"/>
-    <w:lsdException w:name="header" w:semiHidden="1" w:unhideWhenUsed="1"/>
-    <w:lsdException w:name="footer" w:semiHidden="1" w:unhideWhenUsed="1"/>
-    <w:lsdException w:name="index heading" w:semiHidden="1" w:unhideWhenUsed="1"/>
-    <w:lsdException w:name="caption" w:semiHidden="1" w:uiPriority="35" w:unhideWhenUsed="1" w:qFormat="1"/>
-    <w:lsdException w:name="table of figures" w:semiHidden="1" w:unhideWhenUsed="1"/>
-    <w:lsdException w:name="envelope address" w:semiHidden="1" w:unhideWhenUsed="1"/>
-    <w:lsdException w:name="envelope return" w:semiHidden="1" w:unhideWhenUsed="1"/>
-    <w:lsdException w:name="footnote reference" w:semiHidden="1" w:unhideWhenUsed="1"/>
-    <w:lsdException w:name="annotation reference" w:semiHidden="1" w:unhideWhenUsed="1"/>
-    <w:lsdException w:name="line number" w:semiHidden="1" w:unhideWhenUsed="1"/>
-    <w:lsdException w:name="page number" w:semiHidden="1" w:unhideWhenUsed="1"/>
-    <w:lsdException w:name="endnote reference" w:semiHidden="1" w:unhideWhenUsed="1"/>
-    <w:lsdException w:name="endnote text" w:semiHidden="1" w:unhideWhenUsed="1"/>
-    <w:lsdException w:name="table of authorities" w:semiHidden="1" w:unhideWhenUsed="1"/>
-    <w:lsdException w:name="macro" w:semiHidden="1" w:unhideWhenUsed="1"/>
-    <w:lsdException w:name="toa heading" w:semiHidden="1" w:unhideWhenUsed="1"/>
-    <w:lsdException w:name="List" w:semiHidden="1" w:unhideWhenUsed="1"/>
-    <w:lsdException w:name="List Bullet" w:semiHidden="1" w:unhideWhenUsed="1"/>
-    <w:lsdException w:name="List Number" w:semiHidden="1" w:unhideWhenUsed="1"/>
-    <w:lsdException w:name="List 2" w:semiHidden="1" w:unhideWhenUsed="1"/>
-    <w:lsdException w:name="List 3" w:semiHidden="1" w:unhideWhenUsed="1"/>
-    <w:lsdException w:name="List 4" w:semiHidden="1" w:unhideWhenUsed="1"/>
-    <w:lsdException w:name="List 5" w:semiHidden="1" w:unhideWhenUsed="1"/>
-    <w:lsdException w:name="List Bullet 2" w:semiHidden="1" w:unhideWhenUsed="1"/>
-    <w:lsdException w:name="List Bullet 3" w:semiHidden="1" w:unhideWhenUsed="1"/>
-    <w:lsdException w:name="List Bullet 4" w:semiHidden="1" w:unhideWhenUsed="1"/>
-    <w:lsdException w:name="List Bullet 5" w:semiHidden="1" w:unhideWhenUsed="1"/>
-    <w:lsdException w:name="List Number 2" w:semiHidden="1" w:unhideWhenUsed="1"/>
-    <w:lsdException w:name="List Number 3" w:semiHidden="1" w:unhideWhenUsed="1"/>
-    <w:lsdException w:name="List Number 4" w:semiHidden="1" w:unhideWhenUsed="1"/>
-    <w:lsdException w:name="List Number 5" w:semiHidden="1" w:unhideWhenUsed="1"/>
-    <w:lsdException w:name="Title" w:uiPriority="10" w:qFormat="1"/>
-    <w:lsdException w:name="Closing" w:semiHidden="1" w:unhideWhenUsed="1"/>
-    <w:lsdException w:name="Signature" w:semiHidden="1" w:unhideWhenUsed="1"/>
-    <w:lsdException w:name="Default Paragraph Font" w:semiHidden="1" w:uiPriority="1" w:unhideWhenUsed="1"/>
-    <w:lsdException w:name="Body Text" w:semiHidden="1" w:unhideWhenUsed="1"/>
-    <w:lsdException w:name="Body Text Indent" w:semiHidden="1" w:unhideWhenUsed="1"/>
-    <w:lsdException w:name="List Continue" w:semiHidden="1" w:unhideWhenUsed="1"/>
-    <w:lsdException w:name="List Continue 2" w:semiHidden="1" w:unhideWhenUsed="1"/>
-    <w:lsdException w:name="List Continue 3" w:semiHidden="1" w:unhideWhenUsed="1"/>
-    <w:lsdException w:name="List Continue 4" w:semiHidden="1" w:unhideWhenUsed="1"/>
-    <w:lsdException w:name="List Continue 5" w:semiHidden="1" w:unhideWhenUsed="1"/>
-    <w:lsdException w:name="Message Header" w:semiHidden="1" w:unhideWhenUsed="1"/>
-    <w:lsdException w:name="Subtitle" w:uiPriority="11" w:qFormat="1"/>
-    <w:lsdException w:name="Salutation" w:semiHidden="1" w:unhideWhenUsed="1"/>
-    <w:lsdException w:name="Date" w:semiHidden="1" w:unhideWhenUsed="1"/>
-    <w:lsdException w:name="Body Text First Indent" w:semiHidden="1" w:unhideWhenUsed="1"/>
-    <w:lsdException w:name="Body Text First Indent 2" w:semiHidden="1" w:unhideWhenUsed="1"/>
-    <w:lsdException w:name="Note Heading" w:semiHidden="1" w:unhideWhenUsed="1"/>
-    <w:lsdException w:name="Body Text 2" w:semiHidden="1" w:unhideWhenUsed="1"/>
-    <w:lsdException w:name="Body Text 3" w:semiHidden="1" w:unhideWhenUsed="1"/>
-    <w:lsdException w:name="Body Text Indent 2" w:semiHidden="1" w:unhideWhenUsed="1"/>
-    <w:lsdException w:name="Body Text Indent 3" w:semiHidden="1" w:unhideWhenUsed="1"/>
-    <w:lsdException w:name="Block Text" w:semiHidden="1" w:unhideWhenUsed="1"/>
-    <w:lsdException w:name="Hyperlink" w:semiHidden="1" w:unhideWhenUsed="1"/>
-    <w:lsdException w:name="FollowedHyperlink" w:semiHidden="1" w:unhideWhenUsed="1"/>
-    <w:lsdException w:name="Strong" w:uiPriority="22" w:qFormat="1"/>
-    <w:lsdException w:name="Emphasis" w:uiPriority="20" w:qFormat="1"/>
-    <w:lsdException w:name="Document Map" w:semiHidden="1" w:unhideWhenUsed="1"/>
-    <w:lsdException w:name="Plain Text" w:semiHidden="1" w:unhideWhenUsed="1"/>
-    <w:lsdException w:name="E-mail Signature" w:semiHidden="1" w:unhideWhenUsed="1"/>
-    <w:lsdException w:name="HTML Top of Form" w:semiHidden="1" w:unhideWhenUsed="1"/>
-    <w:lsdException w:name="HTML Bottom of Form" w:semiHidden="1" w:unhideWhenUsed="1"/>
-    <w:lsdException w:name="Normal (Web)" w:semiHidden="1" w:unhideWhenUsed="1"/>
-    <w:lsdException w:name="HTML Acronym" w:semiHidden="1" w:unhideWhenUsed="1"/>
-    <w:lsdException w:name="HTML Address" w:semiHidden="1" w:unhideWhenUsed="1"/>
-    <w:lsdException w:name="HTML Cite" w:semiHidden="1" w:unhideWhenUsed="1"/>
-    <w:lsdException w:name="HTML Code" w:semiHidden="1" w:unhideWhenUsed="1"/>
-    <w:lsdException w:name="HTML Definition" w:semiHidden="1" w:unhideWhenUsed="1"/>
-    <w:lsdException w:name="HTML Keyboard" w:semiHidden="1" w:unhideWhenUsed="1"/>
-    <w:lsdException w:name="HTML Preformatted" w:semiHidden="1" w:unhideWhenUsed="1"/>
-    <w:lsdException w:name="HTML Sample" w:semiHidden="1" w:unhideWhenUsed="1"/>
-    <w:lsdException w:name="HTML Typewriter" w:semiHidden="1" w:unhideWhenUsed="1"/>
-    <w:lsdException w:name="HTML Variable" w:semiHidden="1" w:unhideWhenUsed="1"/>
-    <w:lsdException w:name="Normal Table" w:semiHidden="1" w:unhideWhenUsed="1"/>
-    <w:lsdException w:name="annotation subject" w:semiHidden="1" w:unhideWhenUsed="1"/>
-    <w:lsdException w:name="No List" w:semiHidden="1" w:unhideWhenUsed="1"/>
-    <w:lsdException w:name="Outline List 1" w:semiHidden="1" w:unhideWhenUsed="1"/>
-    <w:lsdException w:name="Outline List 2" w:semiHidden="1" w:unhideWhenUsed="1"/>
-    <w:lsdException w:name="Outline List 3" w:semiHidden="1" w:unhideWhenUsed="1"/>
-    <w:lsdException w:name="Table Simple 1" w:semiHidden="1" w:unhideWhenUsed="1"/>
-    <w:lsdException w:name="Table Simple 2" w:semiHidden="1" w:unhideWhenUsed="1"/>
-    <w:lsdException w:name="Table Simple 3" w:semiHidden="1" w:unhideWhenUsed="1"/>
-    <w:lsdException w:name="Table Classic 1" w:semiHidden="1" w:unhideWhenUsed="1"/>
-    <w:lsdException w:name="Table Classic 2" w:semiHidden="1" w:unhideWhenUsed="1"/>
-    <w:lsdException w:name="Table Classic 3" w:semiHidden="1" w:unhideWhenUsed="1"/>
-    <w:lsdException w:name="Table Classic 4" w:semiHidden="1" w:unhideWhenUsed="1"/>
-    <w:lsdException w:name="Table Colorful 1" w:semiHidden="1" w:unhideWhenUsed="1"/>
-    <w:lsdException w:name="Table Colorful 2" w:semiHidden="1" w:unhideWhenUsed="1"/>
-    <w:lsdException w:name="Table Colorful 3" w:semiHidden="1" w:unhideWhenUsed="1"/>
-    <w:lsdException w:name="Table Columns 1" w:semiHidden="1" w:unhideWhenUsed="1"/>
-    <w:lsdException w:name="Table Columns 2" w:semiHidden="1" w:unhideWhenUsed="1"/>
-    <w:lsdException w:name="Table Columns 3" w:semiHidden="1" w:unhideWhenUsed="1"/>
-    <w:lsdException w:name="Table Columns 4" w:semiHidden="1" w:unhideWhenUsed="1"/>
-    <w:lsdException w:name="Table Columns 5" w:semiHidden="1" w:unhideWhenUsed="1"/>
-    <w:lsdException w:name="Table Grid 1" w:semiHidden="1" w:unhideWhenUsed="1"/>
-    <w:lsdException w:name="Table Grid 2" w:semiHidden="1" w:unhideWhenUsed="1"/>
-    <w:lsdException w:name="Table Grid 3" w:semiHidden="1" w:unhideWhenUsed="1"/>
-    <w:lsdException w:name="Table Grid 4" w:semiHidden="1" w:unhideWhenUsed="1"/>
-    <w:lsdException w:name="Table Grid 5" w:semiHidden="1" w:unhideWhenUsed="1"/>
-    <w:lsdException w:name="Table Grid 6" w:semiHidden="1" w:unhideWhenUsed="1"/>
-    <w:lsdException w:name="Table Grid 7" w:semiHidden="1" w:unhideWhenUsed="1"/>
-    <w:lsdException w:name="Table Grid 8" w:semiHidden="1" w:unhideWhenUsed="1"/>
-    <w:lsdException w:name="Table List 1" w:semiHidden="1" w:unhideWhenUsed="1"/>
-    <w:lsdException w:name="Table List 2" w:semiHidden="1" w:unhideWhenUsed="1"/>
-    <w:lsdException w:name="Table List 3" w:semiHidden="1" w:unhideWhenUsed="1"/>
-    <w:lsdException w:name="Table List 4" w:semiHidden="1" w:unhideWhenUsed="1"/>
-    <w:lsdException w:name="Table List 5" w:semiHidden="1" w:unhideWhenUsed="1"/>
-    <w:lsdException w:name="Table List 6" w:semiHidden="1" w:unhideWhenUsed="1"/>
-    <w:lsdException w:name="Table List 7" w:semiHidden="1" w:unhideWhenUsed="1"/>
-    <w:lsdException w:name="Table List 8" w:semiHidden="1" w:unhideWhenUsed="1"/>
-    <w:lsdException w:name="Table 3D effects 1" w:semiHidden="1" w:unhideWhenUsed="1"/>
-    <w:lsdException w:name="Table 3D effects 2" w:semiHidden="1" w:unhideWhenUsed="1"/>
-    <w:lsdException w:name="Table 3D effects 3" w:semiHidden="1" w:unhideWhenUsed="1"/>
-    <w:lsdException w:name="Table Contemporary" w:semiHidden="1" w:unhideWhenUsed="1"/>
-    <w:lsdException w:name="Table Elegant" w:semiHidden="1" w:unhideWhenUsed="1"/>
-    <w:lsdException w:name="Table Professional" w:semiHidden="1" w:unhideWhenUsed="1"/>
-    <w:lsdException w:name="Table Subtle 1" w:semiHidden="1" w:unhideWhenUsed="1"/>
-    <w:lsdException w:name="Table Subtle 2" w:semiHidden="1" w:unhideWhenUsed="1"/>
-    <w:lsdException w:name="Table Web 1" w:semiHidden="1" w:unhideWhenUsed="1"/>
-    <w:lsdException w:name="Table Web 2" w:semiHidden="1" w:unhideWhenUsed="1"/>
-    <w:lsdException w:name="Table Web 3" w:semiHidden="1" w:unhideWhenUsed="1"/>
-    <w:lsdException w:name="Balloon Text" w:semiHidden="1" w:unhideWhenUsed="1"/>
-    <w:lsdException w:name="Table Grid" w:uiPriority="39"/>
-    <w:lsdException w:name="Table Theme" w:semiHidden="1" w:unhideWhenUsed="1"/>
-    <w:lsdException w:name="Placeholder Text" w:semiHidden="1"/>
-    <w:lsdException w:name="No Spacing" w:uiPriority="1" w:qFormat="1"/>
-    <w:lsdException w:name="Light Shading" w:uiPriority="60"/>
-    <w:lsdException w:name="Light List" w:uiPriority="61"/>
-    <w:lsdException w:name="Light Grid" w:uiPriority="62"/>
-    <w:lsdException w:name="Medium Shading 1" w:uiPriority="63"/>
-    <w:lsdException w:name="Medium Shading 2" w:uiPriority="64"/>
-    <w:lsdException w:name="Medium List 1" w:uiPriority="65"/>
-    <w:lsdException w:name="Medium List 2" w:uiPriority="66"/>
-    <w:lsdException w:name="Medium Grid 1" w:uiPriority="67"/>
-    <w:lsdException w:name="Medium Grid 2" w:uiPriority="68"/>
-    <w:lsdException w:name="Medium Grid 3" w:uiPriority="69"/>
-    <w:lsdException w:name="Dark List" w:uiPriority="70"/>
-    <w:lsdException w:name="Colorful Shading" w:uiPriority="71"/>
-    <w:lsdException w:name="Colorful List" w:uiPriority="72"/>
-    <w:lsdException w:name="Colorful Grid" w:uiPriority="73"/>
-    <w:lsdException w:name="Light Shading Accent 1" w:uiPriority="60"/>
-    <w:lsdException w:name="Light List Accent 1" w:uiPriority="61"/>
-    <w:lsdException w:name="Light Grid Accent 1" w:uiPriority="62"/>
-    <w:lsdException w:name="Medium Shading 1 Accent 1" w:uiPriority="63"/>
-    <w:lsdException w:name="Medium Shading 2 Accent 1" w:uiPriority="64"/>
-    <w:lsdException w:name="Medium List 1 Accent 1" w:uiPriority="65"/>
-    <w:lsdException w:name="Revision" w:semiHidden="1"/>
-    <w:lsdException w:name="List Paragraph" w:uiPriority="34" w:qFormat="1"/>
-    <w:lsdException w:name="Quote" w:uiPriority="29" w:qFormat="1"/>
-    <w:lsdException w:name="Intense Quote" w:uiPriority="30" w:qFormat="1"/>
-    <w:lsdException w:name="Medium List 2 Accent 1" w:uiPriority="66"/>
-    <w:lsdException w:name="Medium Grid 1 Accent 1" w:uiPriority="67"/>
-    <w:lsdException w:name="Medium Grid 2 Accent 1" w:uiPriority="68"/>
-    <w:lsdException w:name="Medium Grid 3 Accent 1" w:uiPriority="69"/>
-    <w:lsdException w:name="Dark List Accent 1" w:uiPriority="70"/>
-    <w:lsdException w:name="Colorful Shading Accent 1" w:uiPriority="71"/>
-    <w:lsdException w:name="Colorful List Accent 1" w:uiPriority="72"/>
-    <w:lsdException w:name="Colorful Grid Accent 1" w:uiPriority="73"/>
-    <w:lsdException w:name="Light Shading Accent 2" w:uiPriority="60"/>
-    <w:lsdException w:name="Light List Accent 2" w:uiPriority="61"/>
-    <w:lsdException w:name="Light Grid Accent 2" w:uiPriority="62"/>
-    <w:lsdException w:name="Medium Shading 1 Accent 2" w:uiPriority="63"/>
-    <w:lsdException w:name="Medium Shading 2 Accent 2" w:uiPriority="64"/>
-    <w:lsdException w:name="Medium List 1 Accent 2" w:uiPriority="65"/>
-    <w:lsdException w:name="Medium List 2 Accent 2" w:uiPriority="66"/>
-    <w:lsdException w:name="Medium Grid 1 Accent 2" w:uiPriority="67"/>
-    <w:lsdException w:name="Medium Grid 2 Accent 2" w:uiPriority="68"/>
-    <w:lsdException w:name="Medium Grid 3 Accent 2" w:uiPriority="69"/>
-    <w:lsdException w:name="Dark List Accent 2" w:uiPriority="70"/>
-    <w:lsdException w:name="Colorful Shading Accent 2" w:uiPriority="71"/>
-    <w:lsdException w:name="Colorful List Accent 2" w:uiPriority="72"/>
-    <w:lsdException w:name="Colorful Grid Accent 2" w:uiPriority="73"/>
-    <w:lsdException w:name="Light Shading Accent 3" w:uiPriority="60"/>
-    <w:lsdException w:name="Light List Accent 3" w:uiPriority="61"/>
-    <w:lsdException w:name="Light Grid Accent 3" w:uiPriority="62"/>
-    <w:lsdException w:name="Medium Shading 1 Accent 3" w:uiPriority="63"/>
-    <w:lsdException w:name="Medium Shading 2 Accent 3" w:uiPriority="64"/>
-    <w:lsdException w:name="Medium List 1 Accent 3" w:uiPriority="65"/>
-    <w:lsdException w:name="Medium List 2 Accent 3" w:uiPriority="66"/>
-    <w:lsdException w:name="Medium Grid 1 Accent 3" w:uiPriority="67"/>
-    <w:lsdException w:name="Medium Grid 2 Accent 3" w:uiPriority="68"/>
-    <w:lsdException w:name="Medium Grid 3 Accent 3" w:uiPriority="69"/>
-    <w:lsdException w:name="Dark List Accent 3" w:uiPriority="70"/>
-    <w:lsdException w:name="Colorful Shading Accent 3" w:uiPriority="71"/>
-    <w:lsdException w:name="Colorful List Accent 3" w:uiPriority="72"/>
-    <w:lsdException w:name="Colorful Grid Accent 3" w:uiPriority="73"/>
-    <w:lsdException w:name="Light Shading Accent 4" w:uiPriority="60"/>
-    <w:lsdException w:name="Light List Accent 4" w:uiPriority="61"/>
-    <w:lsdException w:name="Light Grid Accent 4" w:uiPriority="62"/>
-    <w:lsdException w:name="Medium Shading 1 Accent 4" w:uiPriority="63"/>
-    <w:lsdException w:name="Medium Shading 2 Accent 4" w:uiPriority="64"/>
-    <w:lsdException w:name="Medium List 1 Accent 4" w:uiPriority="65"/>
-    <w:lsdException w:name="Medium List 2 Accent 4" w:uiPriority="66"/>
-    <w:lsdException w:name="Medium Grid 1 Accent 4" w:uiPriority="67"/>
-    <w:lsdException w:name="Medium Grid 2 Accent 4" w:uiPriority="68"/>
-    <w:lsdException w:name="Medium Grid 3 Accent 4" w:uiPriority="69"/>
-    <w:lsdException w:name="Dark List Accent 4" w:uiPriority="70"/>
-    <w:lsdException w:name="Colorful Shading Accent 4" w:uiPriority="71"/>
-    <w:lsdException w:name="Colorful List Accent 4" w:uiPriority="72"/>
-    <w:lsdException w:name="Colorful Grid Accent 4" w:uiPriority="73"/>
-    <w:lsdException w:name="Light Shading Accent 5" w:uiPriority="60"/>
-    <w:lsdException w:name="Light List Accent 5" w:uiPriority="61"/>
-    <w:lsdException w:name="Light Grid Accent 5" w:uiPriority="62"/>
-    <w:lsdException w:name="Medium Shading 1 Accent 5" w:uiPriority="63"/>
-    <w:lsdException w:name="Medium Shading 2 Accent 5" w:uiPriority="64"/>
-    <w:lsdException w:name="Medium List 1 Accent 5" w:uiPriority="65"/>
-    <w:lsdException w:name="Medium List 2 Accent 5" w:uiPriority="66"/>
-    <w:lsdException w:name="Medium Grid 1 Accent 5" w:uiPriority="67"/>
-    <w:lsdException w:name="Medium Grid 2 Accent 5" w:uiPriority="68"/>
-    <w:lsdException w:name="Medium Grid 3 Accent 5" w:uiPriority="69"/>
-    <w:lsdException w:name="Dark List Accent 5" w:uiPriority="70"/>
-    <w:lsdException w:name="Colorful Shading Accent 5" w:uiPriority="71"/>
-    <w:lsdException w:name="Colorful List Accent 5" w:uiPriority="72"/>
-    <w:lsdException w:name="Colorful Grid Accent 5" w:uiPriority="73"/>
-    <w:lsdException w:name="Light Shading Accent 6" w:uiPriority="60"/>
-    <w:lsdException w:name="Light List Accent 6" w:uiPriority="61"/>
-    <w:lsdException w:name="Light Grid Accent 6" w:uiPriority="62"/>
-    <w:lsdException w:name="Medium Shading 1 Accent 6" w:uiPriority="63"/>
-    <w:lsdException w:name="Medium Shading 2 Accent 6" w:uiPriority="64"/>
-    <w:lsdException w:name="Medium List 1 Accent 6" w:uiPriority="65"/>
-    <w:lsdException w:name="Medium List 2 Accent 6" w:uiPriority="66"/>
-    <w:lsdException w:name="Medium Grid 1 Accent 6" w:uiPriority="67"/>
-    <w:lsdException w:name="Medium Grid 2 Accent 6" w:uiPriority="68"/>
-    <w:lsdException w:name="Medium Grid 3 Accent 6" w:uiPriority="69"/>
-    <w:lsdException w:name="Dark List Accent 6" w:uiPriority="70"/>
-    <w:lsdException w:name="Colorful Shading Accent 6" w:uiPriority="71"/>
-    <w:lsdException w:name="Colorful List Accent 6" w:uiPriority="72"/>
-    <w:lsdException w:name="Colorful Grid Accent 6" w:uiPriority="73"/>
-    <w:lsdException w:name="Subtle Emphasis" w:uiPriority="19" w:qFormat="1"/>
-    <w:lsdException w:name="Intense Emphasis" w:uiPriority="21" w:qFormat="1"/>
-    <w:lsdException w:name="Subtle Reference" w:uiPriority="31" w:qFormat="1"/>
-    <w:lsdException w:name="Intense Reference" w:uiPriority="32" w:qFormat="1"/>
-    <w:lsdException w:name="Book Title" w:uiPriority="33" w:qFormat="1"/>
-    <w:lsdException w:name="Bibliography" w:semiHidden="1" w:uiPriority="37" w:unhideWhenUsed="1"/>
-    <w:lsdException w:name="TOC Heading" w:semiHidden="1" w:uiPriority="39" w:unhideWhenUsed="1" w:qFormat="1"/>
-    <w:lsdException w:name="Plain Table 1" w:uiPriority="41"/>
-    <w:lsdException w:name="Plain Table 2" w:uiPriority="42"/>
-    <w:lsdException w:name="Plain Table 3" w:uiPriority="43"/>
-    <w:lsdException w:name="Plain Table 4" w:uiPriority="44"/>
-    <w:lsdException w:name="Plain Table 5" w:uiPriority="45"/>
-    <w:lsdException w:name="Grid Table Light" w:uiPriority="40"/>
-    <w:lsdException w:name="Grid Table 1 Light" w:uiPriority="46"/>
-    <w:lsdException w:name="Grid Table 2" w:uiPriority="47"/>
-    <w:lsdException w:name="Grid Table 3" w:uiPriority="48"/>
-    <w:lsdException w:name="Grid Table 4" w:uiPriority="49"/>
-    <w:lsdException w:name="Grid Table 5 Dark" w:uiPriority="50"/>
-    <w:lsdException w:name="Grid Table 6 Colorful" w:uiPriority="51"/>
-    <w:lsdException w:name="Grid Table 7 Colorful" w:uiPriority="52"/>
-    <w:lsdException w:name="Grid Table 1 Light Accent 1" w:uiPriority="46"/>
-    <w:lsdException w:name="Grid Table 2 Accent 1" w:uiPriority="47"/>
-    <w:lsdException w:name="Grid Table 3 Accent 1" w:uiPriority="48"/>
-    <w:lsdException w:name="Grid Table 4 Accent 1" w:uiPriority="49"/>
-    <w:lsdException w:name="Grid Table 5 Dark Accent 1" w:uiPriority="50"/>
-    <w:lsdException w:name="Grid Table 6 Colorful Accent 1" w:uiPriority="51"/>
-    <w:lsdException w:name="Grid Table 7 Colorful Accent 1" w:uiPriority="52"/>
-    <w:lsdException w:name="Grid Table 1 Light Accent 2" w:uiPriority="46"/>
-    <w:lsdException w:name="Grid Table 2 Accent 2" w:uiPriority="47"/>
-    <w:lsdException w:name="Grid Table 3 Accent 2" w:uiPriority="48"/>
-    <w:lsdException w:name="Grid Table 4 Accent 2" w:uiPriority="49"/>
-    <w:lsdException w:name="Grid Table 5 Dark Accent 2" w:uiPriority="50"/>
-    <w:lsdException w:name="Grid Table 6 Colorful Accent 2" w:uiPriority="51"/>
-    <w:lsdException w:name="Grid Table 7 Colorful Accent 2" w:uiPriority="52"/>
-    <w:lsdException w:name="Grid Table 1 Light Accent 3" w:uiPriority="46"/>
-    <w:lsdException w:name="Grid Table 2 Accent 3" w:uiPriority="47"/>
-    <w:lsdException w:name="Grid Table 3 Accent 3" w:uiPriority="48"/>
-    <w:lsdException w:name="Grid Table 4 Accent 3" w:uiPriority="49"/>
-    <w:lsdException w:name="Grid Table 5 Dark Accent 3" w:uiPriority="50"/>
-    <w:lsdException w:name="Grid Table 6 Colorful Accent 3" w:uiPriority="51"/>
-    <w:lsdException w:name="Grid Table 7 Colorful Accent 3" w:uiPriority="52"/>
-    <w:lsdException w:name="Grid Table 1 Light Accent 4" w:uiPriority="46"/>
-    <w:lsdException w:name="Grid Table 2 Accent 4" w:uiPriority="47"/>
-    <w:lsdException w:name="Grid Table 3 Accent 4" w:uiPriority="48"/>
-    <w:lsdException w:name="Grid Table 4 Accent 4" w:uiPriority="49"/>
-    <w:lsdException w:name="Grid Table 5 Dark Accent 4" w:uiPriority="50"/>
-    <w:lsdException w:name="Grid Table 6 Colorful Accent 4" w:uiPriority="51"/>
-    <w:lsdException w:name="Grid Table 7 Colorful Accent 4" w:uiPriority="52"/>
-    <w:lsdException w:name="Grid Table 1 Light Accent 5" w:uiPriority="46"/>
-    <w:lsdException w:name="Grid Table 2 Accent 5" w:uiPriority="47"/>
-    <w:lsdException w:name="Grid Table 3 Accent 5" w:uiPriority="48"/>
-    <w:lsdException w:name="Grid Table 4 Accent 5" w:uiPriority="49"/>
-    <w:lsdException w:name="Grid Table 5 Dark Accent 5" w:uiPriority="50"/>
-    <w:lsdException w:name="Grid Table 6 Colorful Accent 5" w:uiPriority="51"/>
-    <w:lsdException w:name="Grid Table 7 Colorful Accent 5" w:uiPriority="52"/>
-    <w:lsdException w:name="Grid Table 1 Light Accent 6" w:uiPriority="46"/>
-    <w:lsdException w:name="Grid Table 2 Accent 6" w:uiPriority="47"/>
-    <w:lsdException w:name="Grid Table 3 Accent 6" w:uiPriority="48"/>
-    <w:lsdException w:name="Grid Table 4 Accent 6" w:uiPriority="49"/>
-    <w:lsdException w:name="Grid Table 5 Dark Accent 6" w:uiPriority="50"/>
-    <w:lsdException w:name="Grid Table 6 Colorful Accent 6" w:uiPriority="51"/>
-    <w:lsdException w:name="Grid Table 7 Colorful Accent 6" w:uiPriority="52"/>
-    <w:lsdException w:name="List Table 1 Light" w:uiPriority="46"/>
-    <w:lsdException w:name="List Table 2" w:uiPriority="47"/>
-    <w:lsdException w:name="List Table 3" w:uiPriority="48"/>
-    <w:lsdException w:name="List Table 4" w:uiPriority="49"/>
-    <w:lsdException w:name="List Table 5 Dark" w:uiPriority="50"/>
-    <w:lsdException w:name="List Table 6 Colorful" w:uiPriority="51"/>
-    <w:lsdException w:name="List Table 7 Colorful" w:uiPriority="52"/>
-    <w:lsdException w:name="List Table 1 Light Accent 1" w:uiPriority="46"/>
-    <w:lsdException w:name="List Table 2 Accent 1" w:uiPriority="47"/>
-    <w:lsdException w:name="List Table 3 Accent 1" w:uiPriority="48"/>
-    <w:lsdException w:name="List Table 4 Accent 1" w:uiPriority="49"/>
-    <w:lsdException w:name="List Table 5 Dark Accent 1" w:uiPriority="50"/>
-    <w:lsdException w:name="List Table 6 Colorful Accent 1" w:uiPriority="51"/>
-    <w:lsdException w:name="List Table 7 Colorful Accent 1" w:uiPriority="52"/>
-    <w:lsdException w:name="List Table 1 Light Accent 2" w:uiPriority="46"/>
-    <w:lsdException w:name="List Table 2 Accent 2" w:uiPriority="47"/>
-    <w:lsdException w:name="List Table 3 Accent 2" w:uiPriority="48"/>
-    <w:lsdException w:name="List Table 4 Accent 2" w:uiPriority="49"/>
-    <w:lsdException w:name="List Table 5 Dark Accent 2" w:uiPriority="50"/>
-    <w:lsdException w:name="List Table 6 Colorful Accent 2" w:uiPriority="51"/>
-    <w:lsdException w:name="List Table 7 Colorful Accent 2" w:uiPriority="52"/>
-    <w:lsdException w:name="List Table 1 Light Accent 3" w:uiPriority="46"/>
-    <w:lsdException w:name="List Table 2 Accent 3" w:uiPriority="47"/>
-    <w:lsdException w:name="List Table 3 Accent 3" w:uiPriority="48"/>
-    <w:lsdException w:name="List Table 4 Accent 3" w:uiPriority="49"/>
-    <w:lsdException w:name="List Table 5 Dark Accent 3" w:uiPriority="50"/>
-    <w:lsdException w:name="List Table 6 Colorful Accent 3" w:uiPriority="51"/>
-    <w:lsdException w:name="List Table 7 Colorful Accent 3" w:uiPriority="52"/>
-    <w:lsdException w:name="List Table 1 Light Accent 4" w:uiPriority="46"/>
-    <w:lsdException w:name="List Table 2 Accent 4" w:uiPriority="47"/>
-    <w:lsdException w:name="List Table 3 Accent 4" w:uiPriority="48"/>
-    <w:lsdException w:name="List Table 4 Accent 4" w:uiPriority="49"/>
-    <w:lsdException w:name="List Table 5 Dark Accent 4" w:uiPriority="50"/>
-    <w:lsdException w:name="List Table 6 Colorful Accent 4" w:uiPriority="51"/>
-    <w:lsdException w:name="List Table 7 Colorful Accent 4" w:uiPriority="52"/>
-    <w:lsdException w:name="List Table 1 Light Accent 5" w:uiPriority="46"/>
-    <w:lsdException w:name="List Table 2 Accent 5" w:uiPriority="47"/>
-    <w:lsdException w:name="List Table 3 Accent 5" w:uiPriority="48"/>
-    <w:lsdException w:name="List Table 4 Accent 5" w:uiPriority="49"/>
-    <w:lsdException w:name="List Table 5 Dark Accent 5" w:uiPriority="50"/>
-    <w:lsdException w:name="List Table 6 Colorful Accent 5" w:uiPriority="51"/>
-    <w:lsdException w:name="List Table 7 Colorful Accent 5" w:uiPriority="52"/>
-    <w:lsdException w:name="List Table 1 Light Accent 6" w:uiPriority="46"/>
-    <w:lsdException w:name="List Table 2 Accent 6" w:uiPriority="47"/>
-    <w:lsdException w:name="List Table 3 Accent 6" w:uiPriority="48"/>
-    <w:lsdException w:name="List Table 4 Accent 6" w:uiPriority="49"/>
-    <w:lsdException w:name="List Table 5 Dark Accent 6" w:uiPriority="50"/>
-    <w:lsdException w:name="List Table 6 Colorful Accent 6" w:uiPriority="51"/>
-    <w:lsdException w:name="List Table 7 Colorful Accent 6" w:uiPriority="52"/>
-  </w:latentStyles>
-  <w:style w:type="paragraph" w:default="1" w:styleId="Normal">
-    <w:name w:val="Normal"/>
-    <w:qFormat/>
-  </w:style>
-  <w:style w:type="character" w:default="1" w:styleId="Fuentedeprrafopredeter">
-    <w:name w:val="Default Paragraph Font"/>
-    <w:uiPriority w:val="1"/>
-    <w:semiHidden/>
-    <w:unhideWhenUsed/>
-  </w:style>
-  <w:style w:type="table" w:default="1" w:styleId="Tablanormal">
-    <w:name w:val="Normal Table"/>
-    <w:uiPriority w:val="99"/>
-    <w:semiHidden/>
-    <w:unhideWhenUsed/>
-    <w:tblPr>
-      <w:tblInd w:w="0" w:type="dxa"/>
-      <w:tblCellMar>
-        <w:top w:w="0" w:type="dxa"/>
-        <w:left w:w="108" w:type="dxa"/>
-        <w:bottom w:w="0" w:type="dxa"/>
-        <w:right w:w="108" w:type="dxa"/>
-      </w:tblCellMar>
-    </w:tblPr>
-  </w:style>
-  <w:style w:type="numbering" w:default="1" w:styleId="Sinlista">
-    <w:name w:val="No List"/>
-    <w:uiPriority w:val="99"/>
-    <w:semiHidden/>
-    <w:unhideWhenUsed/>
-  </w:style>
-</w:styles>
-</file>
-
-<file path=word/glossary/webSettings.xml><?xml version="1.0" encoding="utf-8"?>
-<w:webSettings xmlns:mc="http://schemas.openxmlformats.org/markup-compatibility/2006" xmlns:r="http://schemas.openxmlformats.org/officeDocument/2006/relationships" xmlns:w="http://schemas.openxmlformats.org/wordprocessingml/2006/main" xmlns:w14="http://schemas.microsoft.com/office/word/2010/wordml" xmlns:w15="http://schemas.microsoft.com/office/word/2012/wordml" xmlns:w16se="http://schemas.microsoft.com/office/word/2015/wordml/symex" mc:Ignorable="w14 w15 w16se"/>
 </file>
 
 <file path=word/theme/theme1.xml><?xml version="1.0" encoding="utf-8"?>
@@ -9171,15 +8845,8 @@
 <file path=customXml/itemProps2.xml><?xml version="1.0" encoding="utf-8"?>
 <ds:datastoreItem xmlns:ds="http://schemas.openxmlformats.org/officeDocument/2006/customXml" ds:itemID="{5F1783E3-BA1C-4CA3-8E32-C9B378BBED03}">
   <ds:schemaRefs>
-    <ds:schemaRef ds:uri="http://schemas.openxmlformats.org/package/2006/metadata/core-properties"/>
+    <ds:schemaRef ds:uri="http://schemas.microsoft.com/office/2006/metadata/properties"/>
     <ds:schemaRef ds:uri="http://schemas.microsoft.com/office/infopath/2007/PartnerControls"/>
-    <ds:schemaRef ds:uri="http://purl.org/dc/elements/1.1/"/>
-    <ds:schemaRef ds:uri="http://schemas.microsoft.com/office/2006/documentManagement/types"/>
-    <ds:schemaRef ds:uri="http://schemas.microsoft.com/office/2006/metadata/properties"/>
-    <ds:schemaRef ds:uri="126e8a1c-9ea9-435a-ac89-d06c80d62e30"/>
-    <ds:schemaRef ds:uri="http://purl.org/dc/terms/"/>
-    <ds:schemaRef ds:uri="http://purl.org/dc/dcmitype/"/>
-    <ds:schemaRef ds:uri="http://www.w3.org/XML/1998/namespace"/>
   </ds:schemaRefs>
 </ds:datastoreItem>
 </file>

</xml_diff>